<commit_message>
Update files which had changed on Drive
</commit_message>
<xml_diff>
--- a/CRC/Noun verb analysis.docx
+++ b/CRC/Noun verb analysis.docx
@@ -5,27 +5,60 @@
     <w:p>
       <w:pPr>
         <w:widowControl w:val="0"/>
+        <w:rPr>
+          <w:ins w:id="2" w:author="Julie Sewards" w:date="2014-04-03T21:15:00Z"/>
+        </w:rPr>
       </w:pPr>
-      <w:bookmarkStart w:id="0" w:name="_GoBack"/>
       <w:r>
         <w:rPr>
           <w:b/>
           <w:highlight w:val="yellow"/>
+          <w:rPrChange w:id="3" w:author="Julie Sewards" w:date="2014-04-03T21:15:00Z">
+            <w:rPr>
+              <w:rFonts w:ascii="Arial" w:hAnsi="Arial"/>
+              <w:color w:val="000000"/>
+              <w:sz w:val="23"/>
+            </w:rPr>
+          </w:rPrChange>
         </w:rPr>
         <w:t>Travpedia</w:t>
       </w:r>
-      <w:bookmarkEnd w:id="0"/>
-      <w:r>
+      <w:r>
+        <w:rPr>
+          <w:rPrChange w:id="4" w:author="Julie Sewards" w:date="2014-04-03T21:15:00Z">
+            <w:rPr>
+              <w:rFonts w:ascii="Arial" w:hAnsi="Arial"/>
+              <w:color w:val="000000"/>
+              <w:sz w:val="23"/>
+            </w:rPr>
+          </w:rPrChange>
+        </w:rPr>
         <w:t xml:space="preserve"> is an online </w:t>
       </w:r>
       <w:r>
         <w:rPr>
           <w:b/>
           <w:highlight w:val="yellow"/>
+          <w:rPrChange w:id="5" w:author="Julie Sewards" w:date="2014-04-03T21:15:00Z">
+            <w:rPr>
+              <w:rFonts w:ascii="Arial" w:hAnsi="Arial"/>
+              <w:color w:val="000000"/>
+              <w:sz w:val="23"/>
+            </w:rPr>
+          </w:rPrChange>
         </w:rPr>
         <w:t>travel</w:t>
       </w:r>
       <w:r>
+        <w:rPr>
+          <w:rPrChange w:id="6" w:author="Julie Sewards" w:date="2014-04-03T21:15:00Z">
+            <w:rPr>
+              <w:rFonts w:ascii="Arial" w:hAnsi="Arial"/>
+              <w:color w:val="000000"/>
+              <w:sz w:val="23"/>
+            </w:rPr>
+          </w:rPrChange>
+        </w:rPr>
         <w:t xml:space="preserve"> and </w:t>
       </w:r>
       <w:r>
@@ -38,16 +71,41 @@
         <w:t>accommodation</w:t>
       </w:r>
       <w:r>
+        <w:rPr>
+          <w:rPrChange w:id="7" w:author="Julie Sewards" w:date="2014-04-03T21:15:00Z">
+            <w:rPr>
+              <w:rFonts w:ascii="Arial" w:hAnsi="Arial"/>
+              <w:color w:val="000000"/>
+              <w:sz w:val="23"/>
+            </w:rPr>
+          </w:rPrChange>
+        </w:rPr>
         <w:t xml:space="preserve"> booking </w:t>
       </w:r>
       <w:r>
         <w:rPr>
           <w:b/>
           <w:highlight w:val="yellow"/>
+          <w:rPrChange w:id="8" w:author="Julie Sewards" w:date="2014-04-03T21:15:00Z">
+            <w:rPr>
+              <w:rFonts w:ascii="Arial" w:hAnsi="Arial"/>
+              <w:color w:val="000000"/>
+              <w:sz w:val="23"/>
+            </w:rPr>
+          </w:rPrChange>
         </w:rPr>
         <w:t>system</w:t>
       </w:r>
       <w:r>
+        <w:rPr>
+          <w:rPrChange w:id="9" w:author="Julie Sewards" w:date="2014-04-03T21:15:00Z">
+            <w:rPr>
+              <w:rFonts w:ascii="Arial" w:hAnsi="Arial"/>
+              <w:color w:val="000000"/>
+              <w:sz w:val="23"/>
+            </w:rPr>
+          </w:rPrChange>
+        </w:rPr>
         <w:t xml:space="preserve">. </w:t>
       </w:r>
     </w:p>
@@ -55,6 +113,7 @@
       <w:pPr>
         <w:widowControl w:val="0"/>
         <w:rPr>
+          <w:ins w:id="10" w:author="Julie Sewards" w:date="2014-04-03T21:15:00Z"/>
           <w:i/>
         </w:rPr>
       </w:pPr>
@@ -62,10 +121,20 @@
     <w:p>
       <w:pPr>
         <w:widowControl w:val="0"/>
+        <w:rPr>
+          <w:ins w:id="11" w:author="Julie Sewards" w:date="2014-04-03T21:15:00Z"/>
+        </w:rPr>
       </w:pPr>
       <w:r>
         <w:rPr>
           <w:i/>
+          <w:rPrChange w:id="12" w:author="Julie Sewards" w:date="2014-04-03T21:15:00Z">
+            <w:rPr>
+              <w:rFonts w:ascii="Arial" w:hAnsi="Arial"/>
+              <w:color w:val="000000"/>
+              <w:sz w:val="23"/>
+            </w:rPr>
+          </w:rPrChange>
         </w:rPr>
         <w:t xml:space="preserve">Travel and accommodation companies are able to subscribe to Travpedia for a monthly subscription cost of £200 plus an initial £50 </w:t>
       </w:r>
@@ -90,99 +159,255 @@
       <w:r>
         <w:rPr>
           <w:i/>
+          <w:rPrChange w:id="13" w:author="Julie Sewards" w:date="2014-04-03T21:15:00Z">
+            <w:rPr>
+              <w:rFonts w:ascii="Arial" w:hAnsi="Arial"/>
+              <w:color w:val="000000"/>
+              <w:sz w:val="23"/>
+            </w:rPr>
+          </w:rPrChange>
         </w:rPr>
         <w:t>the company to offer their products on the Travpedia website where they can be purchased by visiting users.</w:t>
       </w:r>
       <w:r>
+        <w:rPr>
+          <w:rPrChange w:id="14" w:author="Julie Sewards" w:date="2014-04-03T21:15:00Z">
+            <w:rPr>
+              <w:rFonts w:ascii="Arial" w:hAnsi="Arial"/>
+              <w:color w:val="000000"/>
+              <w:sz w:val="23"/>
+            </w:rPr>
+          </w:rPrChange>
+        </w:rPr>
         <w:t xml:space="preserve"> </w:t>
       </w:r>
     </w:p>
     <w:p>
       <w:pPr>
         <w:widowControl w:val="0"/>
+        <w:rPr>
+          <w:ins w:id="15" w:author="Julie Sewards" w:date="2014-04-03T21:15:00Z"/>
+        </w:rPr>
       </w:pPr>
     </w:p>
     <w:p>
       <w:pPr>
         <w:widowControl w:val="0"/>
+        <w:rPr>
+          <w:rPrChange w:id="16" w:author="Julie Sewards" w:date="2014-04-03T21:15:00Z">
+            <w:rPr>
+              <w:rFonts w:ascii="Times New Roman" w:hAnsi="Times New Roman"/>
+              <w:sz w:val="24"/>
+            </w:rPr>
+          </w:rPrChange>
+        </w:rPr>
+        <w:pPrChange w:id="17" w:author="Julie Sewards" w:date="2014-04-03T21:15:00Z">
+          <w:pPr/>
+        </w:pPrChange>
       </w:pPr>
       <w:r>
         <w:rPr>
           <w:b/>
           <w:highlight w:val="yellow"/>
+          <w:rPrChange w:id="18" w:author="Julie Sewards" w:date="2014-04-03T21:15:00Z">
+            <w:rPr>
+              <w:rFonts w:ascii="Arial" w:hAnsi="Arial"/>
+              <w:color w:val="000000"/>
+              <w:sz w:val="23"/>
+            </w:rPr>
+          </w:rPrChange>
         </w:rPr>
         <w:t>Travel products</w:t>
       </w:r>
       <w:r>
+        <w:rPr>
+          <w:rPrChange w:id="19" w:author="Julie Sewards" w:date="2014-04-03T21:15:00Z">
+            <w:rPr>
+              <w:rFonts w:ascii="Arial" w:hAnsi="Arial"/>
+              <w:color w:val="000000"/>
+              <w:sz w:val="23"/>
+            </w:rPr>
+          </w:rPrChange>
+        </w:rPr>
         <w:t xml:space="preserve"> that are</w:t>
       </w:r>
       <w:r>
         <w:t xml:space="preserve"> </w:t>
       </w:r>
-      <w:r>
-        <w:rPr>
-          <w:highlight w:val="green"/>
-          <w:u w:val="single"/>
-        </w:rPr>
-        <w:t>advertised</w:t>
-      </w:r>
-      <w:r>
-        <w:t xml:space="preserve"> on the </w:t>
+      <w:ins w:id="20" w:author="Julie Sewards" w:date="2014-04-03T21:15:00Z">
+        <w:r>
+          <w:rPr>
+            <w:highlight w:val="green"/>
+            <w:u w:val="single"/>
+          </w:rPr>
+          <w:t>advertised</w:t>
+        </w:r>
+      </w:ins>
+      <w:r>
+        <w:rPr>
+          <w:rPrChange w:id="21" w:author="Julie Sewards" w:date="2014-04-03T21:15:00Z">
+            <w:rPr>
+              <w:rFonts w:ascii="Arial" w:hAnsi="Arial"/>
+              <w:color w:val="000000"/>
+              <w:sz w:val="23"/>
+            </w:rPr>
+          </w:rPrChange>
+        </w:rPr>
+        <w:t xml:space="preserve"> on</w:t>
+      </w:r>
+      <w:r>
+        <w:rPr>
+          <w:rPrChange w:id="22" w:author="Julie Sewards" w:date="2014-04-03T21:15:00Z">
+            <w:rPr>
+              <w:rFonts w:ascii="Arial" w:hAnsi="Arial"/>
+              <w:color w:val="000000"/>
+              <w:sz w:val="23"/>
+            </w:rPr>
+          </w:rPrChange>
+        </w:rPr>
+        <w:t xml:space="preserve"> the </w:t>
       </w:r>
       <w:r>
         <w:rPr>
           <w:b/>
           <w:highlight w:val="yellow"/>
+          <w:rPrChange w:id="23" w:author="Julie Sewards" w:date="2014-04-03T21:15:00Z">
+            <w:rPr>
+              <w:rFonts w:ascii="Arial" w:hAnsi="Arial"/>
+              <w:color w:val="000000"/>
+              <w:sz w:val="23"/>
+            </w:rPr>
+          </w:rPrChange>
         </w:rPr>
         <w:t>Travpedia website</w:t>
       </w:r>
       <w:r>
+        <w:rPr>
+          <w:rPrChange w:id="24" w:author="Julie Sewards" w:date="2014-04-03T21:15:00Z">
+            <w:rPr>
+              <w:rFonts w:ascii="Arial" w:hAnsi="Arial"/>
+              <w:color w:val="000000"/>
+              <w:sz w:val="23"/>
+            </w:rPr>
+          </w:rPrChange>
+        </w:rPr>
         <w:t xml:space="preserve"> include </w:t>
       </w:r>
       <w:r>
         <w:rPr>
           <w:b/>
           <w:highlight w:val="yellow"/>
+          <w:rPrChange w:id="25" w:author="Julie Sewards" w:date="2014-04-03T21:15:00Z">
+            <w:rPr>
+              <w:rFonts w:ascii="Arial" w:hAnsi="Arial"/>
+              <w:color w:val="000000"/>
+              <w:sz w:val="23"/>
+            </w:rPr>
+          </w:rPrChange>
         </w:rPr>
         <w:t>journeys</w:t>
       </w:r>
       <w:r>
+        <w:rPr>
+          <w:rPrChange w:id="26" w:author="Julie Sewards" w:date="2014-04-03T21:15:00Z">
+            <w:rPr>
+              <w:rFonts w:ascii="Arial" w:hAnsi="Arial"/>
+              <w:color w:val="000000"/>
+              <w:sz w:val="23"/>
+            </w:rPr>
+          </w:rPrChange>
+        </w:rPr>
         <w:t xml:space="preserve"> by </w:t>
       </w:r>
       <w:r>
         <w:rPr>
           <w:b/>
           <w:highlight w:val="yellow"/>
+          <w:rPrChange w:id="27" w:author="Julie Sewards" w:date="2014-04-03T21:15:00Z">
+            <w:rPr>
+              <w:rFonts w:ascii="Arial" w:hAnsi="Arial"/>
+              <w:color w:val="000000"/>
+              <w:sz w:val="23"/>
+            </w:rPr>
+          </w:rPrChange>
         </w:rPr>
         <w:t>road</w:t>
       </w:r>
       <w:r>
+        <w:rPr>
+          <w:rPrChange w:id="28" w:author="Julie Sewards" w:date="2014-04-03T21:15:00Z">
+            <w:rPr>
+              <w:rFonts w:ascii="Arial" w:hAnsi="Arial"/>
+              <w:color w:val="000000"/>
+              <w:sz w:val="23"/>
+            </w:rPr>
+          </w:rPrChange>
+        </w:rPr>
         <w:t xml:space="preserve">, </w:t>
       </w:r>
       <w:r>
         <w:rPr>
           <w:b/>
           <w:highlight w:val="yellow"/>
+          <w:rPrChange w:id="29" w:author="Julie Sewards" w:date="2014-04-03T21:15:00Z">
+            <w:rPr>
+              <w:rFonts w:ascii="Arial" w:hAnsi="Arial"/>
+              <w:color w:val="000000"/>
+              <w:sz w:val="23"/>
+            </w:rPr>
+          </w:rPrChange>
         </w:rPr>
         <w:t>rail</w:t>
       </w:r>
       <w:r>
+        <w:rPr>
+          <w:rPrChange w:id="30" w:author="Julie Sewards" w:date="2014-04-03T21:15:00Z">
+            <w:rPr>
+              <w:rFonts w:ascii="Arial" w:hAnsi="Arial"/>
+              <w:color w:val="000000"/>
+              <w:sz w:val="23"/>
+            </w:rPr>
+          </w:rPrChange>
+        </w:rPr>
         <w:t xml:space="preserve">, </w:t>
       </w:r>
       <w:r>
         <w:rPr>
           <w:b/>
           <w:highlight w:val="yellow"/>
+          <w:rPrChange w:id="31" w:author="Julie Sewards" w:date="2014-04-03T21:15:00Z">
+            <w:rPr>
+              <w:rFonts w:ascii="Arial" w:hAnsi="Arial"/>
+              <w:color w:val="000000"/>
+              <w:sz w:val="23"/>
+            </w:rPr>
+          </w:rPrChange>
         </w:rPr>
         <w:t>sea</w:t>
       </w:r>
       <w:r>
+        <w:rPr>
+          <w:rPrChange w:id="32" w:author="Julie Sewards" w:date="2014-04-03T21:15:00Z">
+            <w:rPr>
+              <w:rFonts w:ascii="Arial" w:hAnsi="Arial"/>
+              <w:color w:val="000000"/>
+              <w:sz w:val="23"/>
+            </w:rPr>
+          </w:rPrChange>
+        </w:rPr>
         <w:t xml:space="preserve"> and </w:t>
       </w:r>
       <w:r>
         <w:rPr>
           <w:b/>
           <w:highlight w:val="yellow"/>
+          <w:rPrChange w:id="33" w:author="Julie Sewards" w:date="2014-04-03T21:15:00Z">
+            <w:rPr>
+              <w:rFonts w:ascii="Arial" w:hAnsi="Arial"/>
+              <w:color w:val="000000"/>
+              <w:sz w:val="23"/>
+            </w:rPr>
+          </w:rPrChange>
         </w:rPr>
         <w:t>air</w:t>
       </w:r>
@@ -204,56 +429,129 @@
         </w:rPr>
         <w:t>Accommodation</w:t>
       </w:r>
-      <w:r>
-        <w:rPr>
-          <w:highlight w:val="yellow"/>
-        </w:rPr>
-        <w:t xml:space="preserve"> </w:t>
-      </w:r>
+      <w:ins w:id="34" w:author="Julie Sewards" w:date="2014-04-03T21:15:00Z">
+        <w:r>
+          <w:rPr>
+            <w:highlight w:val="yellow"/>
+          </w:rPr>
+          <w:t xml:space="preserve"> </w:t>
+        </w:r>
+      </w:ins>
       <w:r>
         <w:rPr>
           <w:b/>
           <w:highlight w:val="yellow"/>
+          <w:rPrChange w:id="35" w:author="Julie Sewards" w:date="2014-04-03T21:15:00Z">
+            <w:rPr>
+              <w:rFonts w:ascii="Arial" w:hAnsi="Arial"/>
+              <w:color w:val="000000"/>
+              <w:sz w:val="23"/>
+            </w:rPr>
+          </w:rPrChange>
         </w:rPr>
         <w:t>products</w:t>
       </w:r>
       <w:r>
+        <w:rPr>
+          <w:rPrChange w:id="36" w:author="Julie Sewards" w:date="2014-04-03T21:15:00Z">
+            <w:rPr>
+              <w:rFonts w:ascii="Arial" w:hAnsi="Arial"/>
+              <w:color w:val="000000"/>
+              <w:sz w:val="23"/>
+            </w:rPr>
+          </w:rPrChange>
+        </w:rPr>
         <w:t xml:space="preserve"> include </w:t>
       </w:r>
       <w:r>
         <w:rPr>
           <w:b/>
           <w:highlight w:val="yellow"/>
+          <w:rPrChange w:id="37" w:author="Julie Sewards" w:date="2014-04-03T21:15:00Z">
+            <w:rPr>
+              <w:rFonts w:ascii="Arial" w:hAnsi="Arial"/>
+              <w:color w:val="000000"/>
+              <w:sz w:val="23"/>
+            </w:rPr>
+          </w:rPrChange>
         </w:rPr>
         <w:t>hostels</w:t>
       </w:r>
       <w:r>
+        <w:rPr>
+          <w:rPrChange w:id="38" w:author="Julie Sewards" w:date="2014-04-03T21:15:00Z">
+            <w:rPr>
+              <w:rFonts w:ascii="Arial" w:hAnsi="Arial"/>
+              <w:color w:val="000000"/>
+              <w:sz w:val="23"/>
+            </w:rPr>
+          </w:rPrChange>
+        </w:rPr>
         <w:t xml:space="preserve">, </w:t>
       </w:r>
       <w:r>
         <w:rPr>
           <w:b/>
           <w:highlight w:val="yellow"/>
+          <w:rPrChange w:id="39" w:author="Julie Sewards" w:date="2014-04-03T21:15:00Z">
+            <w:rPr>
+              <w:rFonts w:ascii="Arial" w:hAnsi="Arial"/>
+              <w:color w:val="000000"/>
+              <w:sz w:val="23"/>
+            </w:rPr>
+          </w:rPrChange>
         </w:rPr>
         <w:t>hotels</w:t>
       </w:r>
       <w:r>
+        <w:rPr>
+          <w:rPrChange w:id="40" w:author="Julie Sewards" w:date="2014-04-03T21:15:00Z">
+            <w:rPr>
+              <w:rFonts w:ascii="Arial" w:hAnsi="Arial"/>
+              <w:color w:val="000000"/>
+              <w:sz w:val="23"/>
+            </w:rPr>
+          </w:rPrChange>
+        </w:rPr>
         <w:t xml:space="preserve"> and </w:t>
       </w:r>
       <w:r>
         <w:rPr>
           <w:b/>
           <w:highlight w:val="yellow"/>
+          <w:rPrChange w:id="41" w:author="Julie Sewards" w:date="2014-04-03T21:15:00Z">
+            <w:rPr>
+              <w:rFonts w:ascii="Arial" w:hAnsi="Arial"/>
+              <w:color w:val="000000"/>
+              <w:sz w:val="23"/>
+            </w:rPr>
+          </w:rPrChange>
         </w:rPr>
         <w:t>resorts</w:t>
       </w:r>
       <w:r>
+        <w:rPr>
+          <w:rPrChange w:id="42" w:author="Julie Sewards" w:date="2014-04-03T21:15:00Z">
+            <w:rPr>
+              <w:rFonts w:ascii="Arial" w:hAnsi="Arial"/>
+              <w:color w:val="000000"/>
+              <w:sz w:val="23"/>
+            </w:rPr>
+          </w:rPrChange>
+        </w:rPr>
         <w:t xml:space="preserve">. These products can be offered both individually and as </w:t>
       </w:r>
       <w:r>
         <w:rPr>
           <w:b/>
           <w:highlight w:val="yellow"/>
+          <w:rPrChange w:id="43" w:author="Julie Sewards" w:date="2014-04-03T21:15:00Z">
+            <w:rPr>
+              <w:rFonts w:ascii="Arial" w:hAnsi="Arial"/>
+              <w:color w:val="000000"/>
+              <w:sz w:val="23"/>
+            </w:rPr>
+          </w:rPrChange>
         </w:rPr>
         <w:t>packages.</w:t>
       </w:r>
@@ -261,132 +559,355 @@
     <w:p>
       <w:pPr>
         <w:widowControl w:val="0"/>
+        <w:rPr>
+          <w:rPrChange w:id="44" w:author="Julie Sewards" w:date="2014-04-03T21:15:00Z">
+            <w:rPr>
+              <w:rFonts w:ascii="Times New Roman" w:hAnsi="Times New Roman"/>
+              <w:sz w:val="24"/>
+            </w:rPr>
+          </w:rPrChange>
+        </w:rPr>
+        <w:pPrChange w:id="45" w:author="Julie Sewards" w:date="2014-04-03T21:15:00Z">
+          <w:pPr/>
+        </w:pPrChange>
       </w:pPr>
     </w:p>
     <w:p>
       <w:pPr>
         <w:widowControl w:val="0"/>
+        <w:rPr>
+          <w:rPrChange w:id="46" w:author="Julie Sewards" w:date="2014-04-03T21:15:00Z">
+            <w:rPr>
+              <w:rFonts w:ascii="Times New Roman" w:hAnsi="Times New Roman"/>
+              <w:sz w:val="24"/>
+            </w:rPr>
+          </w:rPrChange>
+        </w:rPr>
+        <w:pPrChange w:id="47" w:author="Julie Sewards" w:date="2014-04-03T21:15:00Z">
+          <w:pPr/>
+        </w:pPrChange>
       </w:pPr>
       <w:r>
+        <w:rPr>
+          <w:rPrChange w:id="48" w:author="Julie Sewards" w:date="2014-04-03T21:15:00Z">
+            <w:rPr>
+              <w:rFonts w:ascii="Arial" w:hAnsi="Arial"/>
+              <w:color w:val="000000"/>
+              <w:sz w:val="23"/>
+            </w:rPr>
+          </w:rPrChange>
+        </w:rPr>
         <w:t xml:space="preserve">Visitors to the </w:t>
       </w:r>
       <w:r>
         <w:rPr>
           <w:b/>
+          <w:rPrChange w:id="49" w:author="Julie Sewards" w:date="2014-04-03T21:15:00Z">
+            <w:rPr>
+              <w:rFonts w:ascii="Arial" w:hAnsi="Arial"/>
+              <w:color w:val="000000"/>
+              <w:sz w:val="23"/>
+            </w:rPr>
+          </w:rPrChange>
         </w:rPr>
         <w:t>website</w:t>
       </w:r>
       <w:r>
+        <w:rPr>
+          <w:rPrChange w:id="50" w:author="Julie Sewards" w:date="2014-04-03T21:15:00Z">
+            <w:rPr>
+              <w:rFonts w:ascii="Arial" w:hAnsi="Arial"/>
+              <w:color w:val="000000"/>
+              <w:sz w:val="23"/>
+            </w:rPr>
+          </w:rPrChange>
+        </w:rPr>
         <w:t xml:space="preserve">, after </w:t>
       </w:r>
       <w:r>
         <w:rPr>
           <w:highlight w:val="green"/>
           <w:u w:val="single"/>
+          <w:rPrChange w:id="51" w:author="Julie Sewards" w:date="2014-04-03T21:15:00Z">
+            <w:rPr>
+              <w:rFonts w:ascii="Arial" w:hAnsi="Arial"/>
+              <w:color w:val="000000"/>
+              <w:sz w:val="23"/>
+            </w:rPr>
+          </w:rPrChange>
         </w:rPr>
         <w:t>registering</w:t>
       </w:r>
       <w:r>
+        <w:rPr>
+          <w:rPrChange w:id="52" w:author="Julie Sewards" w:date="2014-04-03T21:15:00Z">
+            <w:rPr>
+              <w:rFonts w:ascii="Arial" w:hAnsi="Arial"/>
+              <w:color w:val="000000"/>
+              <w:sz w:val="23"/>
+            </w:rPr>
+          </w:rPrChange>
+        </w:rPr>
         <w:t xml:space="preserve"> an </w:t>
       </w:r>
       <w:r>
         <w:rPr>
           <w:b/>
           <w:highlight w:val="yellow"/>
+          <w:rPrChange w:id="53" w:author="Julie Sewards" w:date="2014-04-03T21:15:00Z">
+            <w:rPr>
+              <w:rFonts w:ascii="Arial" w:hAnsi="Arial"/>
+              <w:color w:val="000000"/>
+              <w:sz w:val="23"/>
+            </w:rPr>
+          </w:rPrChange>
         </w:rPr>
         <w:t>account</w:t>
       </w:r>
       <w:r>
+        <w:rPr>
+          <w:rPrChange w:id="54" w:author="Julie Sewards" w:date="2014-04-03T21:15:00Z">
+            <w:rPr>
+              <w:rFonts w:ascii="Arial" w:hAnsi="Arial"/>
+              <w:color w:val="000000"/>
+              <w:sz w:val="23"/>
+            </w:rPr>
+          </w:rPrChange>
+        </w:rPr>
         <w:t xml:space="preserve">, are able to </w:t>
       </w:r>
       <w:r>
         <w:rPr>
           <w:highlight w:val="green"/>
           <w:u w:val="single"/>
+          <w:rPrChange w:id="55" w:author="Julie Sewards" w:date="2014-04-03T21:15:00Z">
+            <w:rPr>
+              <w:rFonts w:ascii="Arial" w:hAnsi="Arial"/>
+              <w:color w:val="000000"/>
+              <w:sz w:val="23"/>
+            </w:rPr>
+          </w:rPrChange>
         </w:rPr>
         <w:t>search</w:t>
       </w:r>
       <w:r>
+        <w:rPr>
+          <w:rPrChange w:id="56" w:author="Julie Sewards" w:date="2014-04-03T21:15:00Z">
+            <w:rPr>
+              <w:rFonts w:ascii="Arial" w:hAnsi="Arial"/>
+              <w:color w:val="000000"/>
+              <w:sz w:val="23"/>
+            </w:rPr>
+          </w:rPrChange>
+        </w:rPr>
         <w:t xml:space="preserve"> for all available products </w:t>
       </w:r>
       <w:r>
         <w:rPr>
           <w:highlight w:val="green"/>
           <w:u w:val="single"/>
+          <w:rPrChange w:id="57" w:author="Julie Sewards" w:date="2014-04-03T21:15:00Z">
+            <w:rPr>
+              <w:rFonts w:ascii="Arial" w:hAnsi="Arial"/>
+              <w:color w:val="000000"/>
+              <w:sz w:val="23"/>
+            </w:rPr>
+          </w:rPrChange>
         </w:rPr>
         <w:t>offered</w:t>
       </w:r>
       <w:r>
+        <w:rPr>
+          <w:rPrChange w:id="58" w:author="Julie Sewards" w:date="2014-04-03T21:15:00Z">
+            <w:rPr>
+              <w:rFonts w:ascii="Arial" w:hAnsi="Arial"/>
+              <w:color w:val="000000"/>
+              <w:sz w:val="23"/>
+            </w:rPr>
+          </w:rPrChange>
+        </w:rPr>
         <w:t xml:space="preserve"> by these subscribed </w:t>
       </w:r>
       <w:r>
         <w:rPr>
           <w:b/>
           <w:highlight w:val="yellow"/>
+          <w:rPrChange w:id="59" w:author="Julie Sewards" w:date="2014-04-03T21:15:00Z">
+            <w:rPr>
+              <w:rFonts w:ascii="Arial" w:hAnsi="Arial"/>
+              <w:color w:val="000000"/>
+              <w:sz w:val="23"/>
+            </w:rPr>
+          </w:rPrChange>
         </w:rPr>
         <w:t>companies</w:t>
       </w:r>
       <w:r>
+        <w:rPr>
+          <w:rPrChange w:id="60" w:author="Julie Sewards" w:date="2014-04-03T21:15:00Z">
+            <w:rPr>
+              <w:rFonts w:ascii="Arial" w:hAnsi="Arial"/>
+              <w:color w:val="000000"/>
+              <w:sz w:val="23"/>
+            </w:rPr>
+          </w:rPrChange>
+        </w:rPr>
         <w:t xml:space="preserve">. They are able to search with a number of </w:t>
       </w:r>
       <w:r>
         <w:rPr>
           <w:b/>
           <w:highlight w:val="yellow"/>
+          <w:rPrChange w:id="61" w:author="Julie Sewards" w:date="2014-04-03T21:15:00Z">
+            <w:rPr>
+              <w:rFonts w:ascii="Arial" w:hAnsi="Arial"/>
+              <w:color w:val="000000"/>
+              <w:sz w:val="23"/>
+            </w:rPr>
+          </w:rPrChange>
         </w:rPr>
         <w:t>criteria</w:t>
       </w:r>
       <w:r>
+        <w:rPr>
+          <w:rPrChange w:id="62" w:author="Julie Sewards" w:date="2014-04-03T21:15:00Z">
+            <w:rPr>
+              <w:rFonts w:ascii="Arial" w:hAnsi="Arial"/>
+              <w:color w:val="000000"/>
+              <w:sz w:val="23"/>
+            </w:rPr>
+          </w:rPrChange>
+        </w:rPr>
         <w:t xml:space="preserve"> including </w:t>
       </w:r>
       <w:r>
         <w:rPr>
           <w:b/>
           <w:highlight w:val="yellow"/>
+          <w:rPrChange w:id="63" w:author="Julie Sewards" w:date="2014-04-03T21:15:00Z">
+            <w:rPr>
+              <w:rFonts w:ascii="Arial" w:hAnsi="Arial"/>
+              <w:color w:val="000000"/>
+              <w:sz w:val="23"/>
+            </w:rPr>
+          </w:rPrChange>
         </w:rPr>
         <w:t>type of product</w:t>
       </w:r>
       <w:r>
+        <w:rPr>
+          <w:rPrChange w:id="64" w:author="Julie Sewards" w:date="2014-04-03T21:15:00Z">
+            <w:rPr>
+              <w:rFonts w:ascii="Arial" w:hAnsi="Arial"/>
+              <w:color w:val="000000"/>
+              <w:sz w:val="23"/>
+            </w:rPr>
+          </w:rPrChange>
+        </w:rPr>
         <w:t xml:space="preserve">, </w:t>
       </w:r>
       <w:r>
         <w:rPr>
           <w:b/>
           <w:highlight w:val="yellow"/>
+          <w:rPrChange w:id="65" w:author="Julie Sewards" w:date="2014-04-03T21:15:00Z">
+            <w:rPr>
+              <w:rFonts w:ascii="Arial" w:hAnsi="Arial"/>
+              <w:color w:val="000000"/>
+              <w:sz w:val="23"/>
+            </w:rPr>
+          </w:rPrChange>
         </w:rPr>
         <w:t>number of people</w:t>
       </w:r>
       <w:r>
+        <w:rPr>
+          <w:rPrChange w:id="66" w:author="Julie Sewards" w:date="2014-04-03T21:15:00Z">
+            <w:rPr>
+              <w:rFonts w:ascii="Arial" w:hAnsi="Arial"/>
+              <w:color w:val="000000"/>
+              <w:sz w:val="23"/>
+            </w:rPr>
+          </w:rPrChange>
+        </w:rPr>
         <w:t xml:space="preserve">, </w:t>
       </w:r>
       <w:r>
         <w:rPr>
           <w:b/>
           <w:highlight w:val="yellow"/>
+          <w:rPrChange w:id="67" w:author="Julie Sewards" w:date="2014-04-03T21:15:00Z">
+            <w:rPr>
+              <w:rFonts w:ascii="Arial" w:hAnsi="Arial"/>
+              <w:color w:val="000000"/>
+              <w:sz w:val="23"/>
+            </w:rPr>
+          </w:rPrChange>
         </w:rPr>
         <w:t>location</w:t>
       </w:r>
       <w:r>
+        <w:rPr>
+          <w:rPrChange w:id="68" w:author="Julie Sewards" w:date="2014-04-03T21:15:00Z">
+            <w:rPr>
+              <w:rFonts w:ascii="Arial" w:hAnsi="Arial"/>
+              <w:color w:val="000000"/>
+              <w:sz w:val="23"/>
+            </w:rPr>
+          </w:rPrChange>
+        </w:rPr>
         <w:t xml:space="preserve">, </w:t>
       </w:r>
       <w:r>
         <w:rPr>
           <w:b/>
           <w:highlight w:val="yellow"/>
+          <w:rPrChange w:id="69" w:author="Julie Sewards" w:date="2014-04-03T21:15:00Z">
+            <w:rPr>
+              <w:rFonts w:ascii="Arial" w:hAnsi="Arial"/>
+              <w:color w:val="000000"/>
+              <w:sz w:val="23"/>
+            </w:rPr>
+          </w:rPrChange>
         </w:rPr>
         <w:t>date</w:t>
       </w:r>
       <w:r>
+        <w:rPr>
+          <w:rPrChange w:id="70" w:author="Julie Sewards" w:date="2014-04-03T21:15:00Z">
+            <w:rPr>
+              <w:rFonts w:ascii="Arial" w:hAnsi="Arial"/>
+              <w:color w:val="000000"/>
+              <w:sz w:val="23"/>
+            </w:rPr>
+          </w:rPrChange>
+        </w:rPr>
         <w:t xml:space="preserve"> and </w:t>
       </w:r>
       <w:r>
         <w:rPr>
           <w:b/>
           <w:highlight w:val="yellow"/>
+          <w:rPrChange w:id="71" w:author="Julie Sewards" w:date="2014-04-03T21:15:00Z">
+            <w:rPr>
+              <w:rFonts w:ascii="Arial" w:hAnsi="Arial"/>
+              <w:color w:val="000000"/>
+              <w:sz w:val="23"/>
+            </w:rPr>
+          </w:rPrChange>
         </w:rPr>
         <w:t>price</w:t>
       </w:r>
       <w:r>
+        <w:rPr>
+          <w:rPrChange w:id="72" w:author="Julie Sewards" w:date="2014-04-03T21:15:00Z">
+            <w:rPr>
+              <w:rFonts w:ascii="Arial" w:hAnsi="Arial"/>
+              <w:color w:val="000000"/>
+              <w:sz w:val="23"/>
+            </w:rPr>
+          </w:rPrChange>
+        </w:rPr>
         <w:t xml:space="preserve">. </w:t>
       </w:r>
       <w:r>
@@ -398,6 +919,15 @@
         <w:t>Users</w:t>
       </w:r>
       <w:r>
+        <w:rPr>
+          <w:rPrChange w:id="73" w:author="Julie Sewards" w:date="2014-04-03T21:15:00Z">
+            <w:rPr>
+              <w:rFonts w:ascii="Arial" w:hAnsi="Arial"/>
+              <w:color w:val="000000"/>
+              <w:sz w:val="23"/>
+            </w:rPr>
+          </w:rPrChange>
+        </w:rPr>
         <w:t xml:space="preserve"> can then </w:t>
       </w:r>
       <w:r>
@@ -430,56 +960,147 @@
         <w:rPr>
           <w:highlight w:val="green"/>
           <w:u w:val="single"/>
+          <w:rPrChange w:id="74" w:author="Julie Sewards" w:date="2014-04-03T21:15:00Z">
+            <w:rPr>
+              <w:rFonts w:ascii="Arial" w:hAnsi="Arial"/>
+              <w:color w:val="000000"/>
+              <w:sz w:val="23"/>
+            </w:rPr>
+          </w:rPrChange>
         </w:rPr>
         <w:t>book</w:t>
       </w:r>
       <w:r>
+        <w:rPr>
+          <w:rPrChange w:id="75" w:author="Julie Sewards" w:date="2014-04-03T21:15:00Z">
+            <w:rPr>
+              <w:rFonts w:ascii="Arial" w:hAnsi="Arial"/>
+              <w:color w:val="000000"/>
+              <w:sz w:val="23"/>
+            </w:rPr>
+          </w:rPrChange>
+        </w:rPr>
         <w:t xml:space="preserve"> and </w:t>
       </w:r>
       <w:r>
         <w:rPr>
           <w:highlight w:val="green"/>
           <w:u w:val="single"/>
+          <w:rPrChange w:id="76" w:author="Julie Sewards" w:date="2014-04-03T21:15:00Z">
+            <w:rPr>
+              <w:rFonts w:ascii="Arial" w:hAnsi="Arial"/>
+              <w:color w:val="000000"/>
+              <w:sz w:val="23"/>
+            </w:rPr>
+          </w:rPrChange>
         </w:rPr>
         <w:t>pay</w:t>
       </w:r>
       <w:r>
+        <w:rPr>
+          <w:rPrChange w:id="77" w:author="Julie Sewards" w:date="2014-04-03T21:15:00Z">
+            <w:rPr>
+              <w:rFonts w:ascii="Arial" w:hAnsi="Arial"/>
+              <w:color w:val="000000"/>
+              <w:sz w:val="23"/>
+            </w:rPr>
+          </w:rPrChange>
+        </w:rPr>
         <w:t xml:space="preserve"> for</w:t>
       </w:r>
-      <w:r>
-        <w:t xml:space="preserve"> </w:t>
-      </w:r>
-      <w:r>
+      <w:ins w:id="78" w:author="Julie Sewards" w:date="2014-04-03T21:15:00Z">
+        <w:r>
+          <w:t xml:space="preserve"> </w:t>
+        </w:r>
+      </w:ins>
+      <w:r>
+        <w:rPr>
+          <w:rPrChange w:id="79" w:author="Julie Sewards" w:date="2014-04-03T21:15:00Z">
+            <w:rPr>
+              <w:rFonts w:ascii="Arial" w:hAnsi="Arial"/>
+              <w:color w:val="000000"/>
+              <w:sz w:val="23"/>
+            </w:rPr>
+          </w:rPrChange>
+        </w:rPr>
         <w:t xml:space="preserve">products through the website. Users may also </w:t>
       </w:r>
       <w:r>
         <w:rPr>
           <w:highlight w:val="green"/>
           <w:u w:val="single"/>
+          <w:rPrChange w:id="80" w:author="Julie Sewards" w:date="2014-04-03T21:15:00Z">
+            <w:rPr>
+              <w:rFonts w:ascii="Arial" w:hAnsi="Arial"/>
+              <w:color w:val="000000"/>
+              <w:sz w:val="23"/>
+            </w:rPr>
+          </w:rPrChange>
         </w:rPr>
         <w:t>rate</w:t>
       </w:r>
       <w:r>
+        <w:rPr>
+          <w:rPrChange w:id="81" w:author="Julie Sewards" w:date="2014-04-03T21:15:00Z">
+            <w:rPr>
+              <w:rFonts w:ascii="Arial" w:hAnsi="Arial"/>
+              <w:color w:val="000000"/>
+              <w:sz w:val="23"/>
+            </w:rPr>
+          </w:rPrChange>
+        </w:rPr>
         <w:t xml:space="preserve"> and </w:t>
       </w:r>
       <w:r>
         <w:rPr>
           <w:highlight w:val="green"/>
           <w:u w:val="single"/>
+          <w:rPrChange w:id="82" w:author="Julie Sewards" w:date="2014-04-03T21:15:00Z">
+            <w:rPr>
+              <w:rFonts w:ascii="Arial" w:hAnsi="Arial"/>
+              <w:color w:val="000000"/>
+              <w:sz w:val="23"/>
+            </w:rPr>
+          </w:rPrChange>
         </w:rPr>
         <w:t>review</w:t>
       </w:r>
       <w:r>
+        <w:rPr>
+          <w:rPrChange w:id="83" w:author="Julie Sewards" w:date="2014-04-03T21:15:00Z">
+            <w:rPr>
+              <w:rFonts w:ascii="Arial" w:hAnsi="Arial"/>
+              <w:color w:val="000000"/>
+              <w:sz w:val="23"/>
+            </w:rPr>
+          </w:rPrChange>
+        </w:rPr>
         <w:t xml:space="preserve"> individual products and services that they have </w:t>
       </w:r>
       <w:r>
         <w:rPr>
           <w:highlight w:val="green"/>
           <w:u w:val="single"/>
+          <w:rPrChange w:id="84" w:author="Julie Sewards" w:date="2014-04-03T21:15:00Z">
+            <w:rPr>
+              <w:rFonts w:ascii="Arial" w:hAnsi="Arial"/>
+              <w:color w:val="000000"/>
+              <w:sz w:val="23"/>
+            </w:rPr>
+          </w:rPrChange>
         </w:rPr>
         <w:t>purchased</w:t>
       </w:r>
       <w:r>
+        <w:rPr>
+          <w:rPrChange w:id="85" w:author="Julie Sewards" w:date="2014-04-03T21:15:00Z">
+            <w:rPr>
+              <w:rFonts w:ascii="Arial" w:hAnsi="Arial"/>
+              <w:color w:val="000000"/>
+              <w:sz w:val="23"/>
+            </w:rPr>
+          </w:rPrChange>
+        </w:rPr>
         <w:t xml:space="preserve">. A product gains a review score based on these ratings. This </w:t>
       </w:r>
       <w:r>
@@ -492,16 +1113,41 @@
         <w:t xml:space="preserve"> </w:t>
       </w:r>
       <w:r>
+        <w:rPr>
+          <w:rPrChange w:id="86" w:author="Julie Sewards" w:date="2014-04-03T21:15:00Z">
+            <w:rPr>
+              <w:rFonts w:ascii="Arial" w:hAnsi="Arial"/>
+              <w:color w:val="000000"/>
+              <w:sz w:val="23"/>
+            </w:rPr>
+          </w:rPrChange>
+        </w:rPr>
         <w:t xml:space="preserve">further search criteria whereby a user can </w:t>
       </w:r>
       <w:r>
         <w:rPr>
           <w:highlight w:val="green"/>
           <w:u w:val="single"/>
+          <w:rPrChange w:id="87" w:author="Julie Sewards" w:date="2014-04-03T21:15:00Z">
+            <w:rPr>
+              <w:rFonts w:ascii="Arial" w:hAnsi="Arial"/>
+              <w:color w:val="000000"/>
+              <w:sz w:val="23"/>
+            </w:rPr>
+          </w:rPrChange>
         </w:rPr>
         <w:t>filter</w:t>
       </w:r>
       <w:r>
+        <w:rPr>
+          <w:rPrChange w:id="88" w:author="Julie Sewards" w:date="2014-04-03T21:15:00Z">
+            <w:rPr>
+              <w:rFonts w:ascii="Arial" w:hAnsi="Arial"/>
+              <w:color w:val="000000"/>
+              <w:sz w:val="23"/>
+            </w:rPr>
+          </w:rPrChange>
+        </w:rPr>
         <w:t xml:space="preserve"> </w:t>
       </w:r>
       <w:r>
@@ -513,173 +1159,496 @@
         <w:t xml:space="preserve">search results </w:t>
       </w:r>
       <w:r>
+        <w:rPr>
+          <w:rPrChange w:id="89" w:author="Julie Sewards" w:date="2014-04-03T21:15:00Z">
+            <w:rPr>
+              <w:rFonts w:ascii="Arial" w:hAnsi="Arial"/>
+              <w:color w:val="000000"/>
+              <w:sz w:val="23"/>
+            </w:rPr>
+          </w:rPrChange>
+        </w:rPr>
         <w:t xml:space="preserve">by </w:t>
       </w:r>
       <w:r>
         <w:rPr>
           <w:b/>
           <w:highlight w:val="yellow"/>
+          <w:rPrChange w:id="90" w:author="Julie Sewards" w:date="2014-04-03T21:15:00Z">
+            <w:rPr>
+              <w:rFonts w:ascii="Arial" w:hAnsi="Arial"/>
+              <w:color w:val="000000"/>
+              <w:sz w:val="23"/>
+            </w:rPr>
+          </w:rPrChange>
         </w:rPr>
         <w:t>product rating</w:t>
       </w:r>
       <w:r>
+        <w:rPr>
+          <w:rPrChange w:id="91" w:author="Julie Sewards" w:date="2014-04-03T21:15:00Z">
+            <w:rPr>
+              <w:rFonts w:ascii="Arial" w:hAnsi="Arial"/>
+              <w:color w:val="000000"/>
+              <w:sz w:val="23"/>
+            </w:rPr>
+          </w:rPrChange>
+        </w:rPr>
         <w:t>.</w:t>
       </w:r>
     </w:p>
     <w:p>
       <w:pPr>
         <w:widowControl w:val="0"/>
+        <w:rPr>
+          <w:rPrChange w:id="92" w:author="Julie Sewards" w:date="2014-04-03T21:15:00Z">
+            <w:rPr>
+              <w:rFonts w:ascii="Times New Roman" w:hAnsi="Times New Roman"/>
+              <w:sz w:val="24"/>
+            </w:rPr>
+          </w:rPrChange>
+        </w:rPr>
+        <w:pPrChange w:id="93" w:author="Julie Sewards" w:date="2014-04-03T21:15:00Z">
+          <w:pPr/>
+        </w:pPrChange>
       </w:pPr>
     </w:p>
     <w:p>
       <w:pPr>
         <w:widowControl w:val="0"/>
+        <w:rPr>
+          <w:rPrChange w:id="94" w:author="Julie Sewards" w:date="2014-04-03T21:15:00Z">
+            <w:rPr>
+              <w:rFonts w:ascii="Times New Roman" w:hAnsi="Times New Roman"/>
+              <w:sz w:val="24"/>
+            </w:rPr>
+          </w:rPrChange>
+        </w:rPr>
+        <w:pPrChange w:id="95" w:author="Julie Sewards" w:date="2014-04-03T21:15:00Z">
+          <w:pPr/>
+        </w:pPrChange>
       </w:pPr>
       <w:r>
         <w:rPr>
           <w:b/>
           <w:highlight w:val="yellow"/>
+          <w:rPrChange w:id="96" w:author="Julie Sewards" w:date="2014-04-03T21:15:00Z">
+            <w:rPr>
+              <w:rFonts w:ascii="Arial" w:hAnsi="Arial"/>
+              <w:color w:val="000000"/>
+              <w:sz w:val="23"/>
+            </w:rPr>
+          </w:rPrChange>
         </w:rPr>
         <w:t>Payments</w:t>
       </w:r>
       <w:r>
+        <w:rPr>
+          <w:rPrChange w:id="97" w:author="Julie Sewards" w:date="2014-04-03T21:15:00Z">
+            <w:rPr>
+              <w:rFonts w:ascii="Arial" w:hAnsi="Arial"/>
+              <w:color w:val="000000"/>
+              <w:sz w:val="23"/>
+            </w:rPr>
+          </w:rPrChange>
+        </w:rPr>
         <w:t xml:space="preserve"> made by both subscribing companies and users are </w:t>
       </w:r>
       <w:r>
         <w:rPr>
           <w:highlight w:val="green"/>
           <w:u w:val="single"/>
+          <w:rPrChange w:id="98" w:author="Julie Sewards" w:date="2014-04-03T21:15:00Z">
+            <w:rPr>
+              <w:rFonts w:ascii="Arial" w:hAnsi="Arial"/>
+              <w:color w:val="000000"/>
+              <w:sz w:val="23"/>
+            </w:rPr>
+          </w:rPrChange>
         </w:rPr>
         <w:t>handled</w:t>
       </w:r>
       <w:r>
+        <w:rPr>
+          <w:rPrChange w:id="99" w:author="Julie Sewards" w:date="2014-04-03T21:15:00Z">
+            <w:rPr>
+              <w:rFonts w:ascii="Arial" w:hAnsi="Arial"/>
+              <w:color w:val="000000"/>
+              <w:sz w:val="23"/>
+            </w:rPr>
+          </w:rPrChange>
+        </w:rPr>
         <w:t xml:space="preserve"> online by a third party </w:t>
       </w:r>
       <w:r>
         <w:rPr>
           <w:b/>
           <w:highlight w:val="yellow"/>
+          <w:rPrChange w:id="100" w:author="Julie Sewards" w:date="2014-04-03T21:15:00Z">
+            <w:rPr>
+              <w:rFonts w:ascii="Arial" w:hAnsi="Arial"/>
+              <w:color w:val="000000"/>
+              <w:sz w:val="23"/>
+            </w:rPr>
+          </w:rPrChange>
         </w:rPr>
         <w:t>consortium</w:t>
       </w:r>
       <w:r>
+        <w:rPr>
+          <w:rPrChange w:id="101" w:author="Julie Sewards" w:date="2014-04-03T21:15:00Z">
+            <w:rPr>
+              <w:rFonts w:ascii="Arial" w:hAnsi="Arial"/>
+              <w:color w:val="000000"/>
+              <w:sz w:val="23"/>
+            </w:rPr>
+          </w:rPrChange>
+        </w:rPr>
         <w:t xml:space="preserve">. </w:t>
       </w:r>
       <w:r>
         <w:rPr>
           <w:highlight w:val="yellow"/>
+          <w:rPrChange w:id="102" w:author="Julie Sewards" w:date="2014-04-03T21:15:00Z">
+            <w:rPr>
+              <w:rFonts w:ascii="Arial" w:hAnsi="Arial"/>
+              <w:color w:val="000000"/>
+              <w:sz w:val="23"/>
+            </w:rPr>
+          </w:rPrChange>
         </w:rPr>
         <w:t>Subscribers</w:t>
       </w:r>
       <w:r>
-        <w:t xml:space="preserve"> must pay by </w:t>
+        <w:rPr>
+          <w:rPrChange w:id="103" w:author="Julie Sewards" w:date="2014-04-03T21:15:00Z">
+            <w:rPr>
+              <w:rFonts w:ascii="Arial" w:hAnsi="Arial"/>
+              <w:color w:val="000000"/>
+              <w:sz w:val="23"/>
+            </w:rPr>
+          </w:rPrChange>
+        </w:rPr>
+        <w:t xml:space="preserve"> must </w:t>
+      </w:r>
+      <w:r>
+        <w:rPr>
+          <w:rPrChange w:id="104" w:author="Julie Sewards" w:date="2014-04-03T21:15:00Z">
+            <w:rPr>
+              <w:rFonts w:ascii="Arial" w:hAnsi="Arial"/>
+              <w:color w:val="000000"/>
+              <w:sz w:val="23"/>
+            </w:rPr>
+          </w:rPrChange>
+        </w:rPr>
+        <w:t>pay</w:t>
+      </w:r>
+      <w:r>
+        <w:rPr>
+          <w:rPrChange w:id="105" w:author="Julie Sewards" w:date="2014-04-03T21:15:00Z">
+            <w:rPr>
+              <w:rFonts w:ascii="Arial" w:hAnsi="Arial"/>
+              <w:color w:val="000000"/>
+              <w:sz w:val="23"/>
+            </w:rPr>
+          </w:rPrChange>
+        </w:rPr>
+        <w:t xml:space="preserve"> by </w:t>
       </w:r>
       <w:r>
         <w:rPr>
           <w:b/>
           <w:highlight w:val="yellow"/>
+          <w:rPrChange w:id="106" w:author="Julie Sewards" w:date="2014-04-03T21:15:00Z">
+            <w:rPr>
+              <w:rFonts w:ascii="Arial" w:hAnsi="Arial"/>
+              <w:color w:val="000000"/>
+              <w:sz w:val="23"/>
+            </w:rPr>
+          </w:rPrChange>
         </w:rPr>
         <w:t>debit</w:t>
       </w:r>
       <w:r>
+        <w:rPr>
+          <w:rPrChange w:id="107" w:author="Julie Sewards" w:date="2014-04-03T21:15:00Z">
+            <w:rPr>
+              <w:rFonts w:ascii="Arial" w:hAnsi="Arial"/>
+              <w:color w:val="000000"/>
+              <w:sz w:val="23"/>
+            </w:rPr>
+          </w:rPrChange>
+        </w:rPr>
         <w:t xml:space="preserve"> or </w:t>
       </w:r>
       <w:r>
         <w:rPr>
           <w:b/>
           <w:highlight w:val="yellow"/>
+          <w:rPrChange w:id="108" w:author="Julie Sewards" w:date="2014-04-03T21:15:00Z">
+            <w:rPr>
+              <w:rFonts w:ascii="Arial" w:hAnsi="Arial"/>
+              <w:color w:val="000000"/>
+              <w:sz w:val="23"/>
+            </w:rPr>
+          </w:rPrChange>
         </w:rPr>
         <w:t>credit card</w:t>
       </w:r>
       <w:r>
+        <w:rPr>
+          <w:rPrChange w:id="109" w:author="Julie Sewards" w:date="2014-04-03T21:15:00Z">
+            <w:rPr>
+              <w:rFonts w:ascii="Arial" w:hAnsi="Arial"/>
+              <w:color w:val="000000"/>
+              <w:sz w:val="23"/>
+            </w:rPr>
+          </w:rPrChange>
+        </w:rPr>
         <w:t xml:space="preserve"> while users have the additional option of paying with </w:t>
       </w:r>
       <w:r>
         <w:rPr>
           <w:b/>
           <w:highlight w:val="yellow"/>
+          <w:rPrChange w:id="110" w:author="Julie Sewards" w:date="2014-04-03T21:15:00Z">
+            <w:rPr>
+              <w:rFonts w:ascii="Arial" w:hAnsi="Arial"/>
+              <w:color w:val="000000"/>
+              <w:sz w:val="23"/>
+            </w:rPr>
+          </w:rPrChange>
         </w:rPr>
         <w:t>gift vouchers</w:t>
       </w:r>
       <w:r>
+        <w:rPr>
+          <w:rPrChange w:id="111" w:author="Julie Sewards" w:date="2014-04-03T21:15:00Z">
+            <w:rPr>
+              <w:rFonts w:ascii="Arial" w:hAnsi="Arial"/>
+              <w:color w:val="000000"/>
+              <w:sz w:val="23"/>
+            </w:rPr>
+          </w:rPrChange>
+        </w:rPr>
         <w:t xml:space="preserve"> offered by Travpedia.</w:t>
       </w:r>
     </w:p>
     <w:p>
       <w:pPr>
         <w:widowControl w:val="0"/>
+        <w:rPr>
+          <w:rPrChange w:id="112" w:author="Julie Sewards" w:date="2014-04-03T21:15:00Z">
+            <w:rPr>
+              <w:rFonts w:ascii="Times New Roman" w:hAnsi="Times New Roman"/>
+              <w:sz w:val="24"/>
+            </w:rPr>
+          </w:rPrChange>
+        </w:rPr>
+        <w:pPrChange w:id="113" w:author="Julie Sewards" w:date="2014-04-03T21:15:00Z">
+          <w:pPr/>
+        </w:pPrChange>
       </w:pPr>
     </w:p>
     <w:p>
       <w:pPr>
         <w:widowControl w:val="0"/>
+        <w:rPr>
+          <w:rPrChange w:id="114" w:author="Julie Sewards" w:date="2014-04-03T21:15:00Z">
+            <w:rPr>
+              <w:rFonts w:ascii="Times New Roman" w:hAnsi="Times New Roman"/>
+              <w:sz w:val="24"/>
+            </w:rPr>
+          </w:rPrChange>
+        </w:rPr>
+        <w:pPrChange w:id="115" w:author="Julie Sewards" w:date="2014-04-03T21:15:00Z">
+          <w:pPr/>
+        </w:pPrChange>
       </w:pPr>
       <w:r>
+        <w:rPr>
+          <w:rPrChange w:id="116" w:author="Julie Sewards" w:date="2014-04-03T21:15:00Z">
+            <w:rPr>
+              <w:rFonts w:ascii="Arial" w:hAnsi="Arial"/>
+              <w:color w:val="000000"/>
+              <w:sz w:val="23"/>
+            </w:rPr>
+          </w:rPrChange>
+        </w:rPr>
         <w:t xml:space="preserve">Users are able to </w:t>
       </w:r>
       <w:r>
         <w:rPr>
           <w:highlight w:val="green"/>
           <w:u w:val="single"/>
+          <w:rPrChange w:id="117" w:author="Julie Sewards" w:date="2014-04-03T21:15:00Z">
+            <w:rPr>
+              <w:rFonts w:ascii="Arial" w:hAnsi="Arial"/>
+              <w:color w:val="000000"/>
+              <w:sz w:val="23"/>
+            </w:rPr>
+          </w:rPrChange>
         </w:rPr>
         <w:t>view</w:t>
       </w:r>
       <w:r>
+        <w:rPr>
+          <w:rPrChange w:id="118" w:author="Julie Sewards" w:date="2014-04-03T21:15:00Z">
+            <w:rPr>
+              <w:rFonts w:ascii="Arial" w:hAnsi="Arial"/>
+              <w:color w:val="000000"/>
+              <w:sz w:val="23"/>
+            </w:rPr>
+          </w:rPrChange>
+        </w:rPr>
         <w:t xml:space="preserve"> </w:t>
       </w:r>
       <w:r>
         <w:rPr>
           <w:b/>
           <w:highlight w:val="yellow"/>
+          <w:rPrChange w:id="119" w:author="Julie Sewards" w:date="2014-04-03T21:15:00Z">
+            <w:rPr>
+              <w:rFonts w:ascii="Arial" w:hAnsi="Arial"/>
+              <w:color w:val="000000"/>
+              <w:sz w:val="23"/>
+            </w:rPr>
+          </w:rPrChange>
         </w:rPr>
         <w:t>bookings</w:t>
       </w:r>
       <w:r>
+        <w:rPr>
+          <w:rPrChange w:id="120" w:author="Julie Sewards" w:date="2014-04-03T21:15:00Z">
+            <w:rPr>
+              <w:rFonts w:ascii="Arial" w:hAnsi="Arial"/>
+              <w:color w:val="000000"/>
+              <w:sz w:val="23"/>
+            </w:rPr>
+          </w:rPrChange>
+        </w:rPr>
         <w:t xml:space="preserve"> they have made and, where possible, </w:t>
       </w:r>
       <w:r>
         <w:rPr>
           <w:highlight w:val="green"/>
           <w:u w:val="single"/>
+          <w:rPrChange w:id="121" w:author="Julie Sewards" w:date="2014-04-03T21:15:00Z">
+            <w:rPr>
+              <w:rFonts w:ascii="Arial" w:hAnsi="Arial"/>
+              <w:color w:val="000000"/>
+              <w:sz w:val="23"/>
+            </w:rPr>
+          </w:rPrChange>
         </w:rPr>
         <w:t>cancel</w:t>
       </w:r>
       <w:r>
+        <w:rPr>
+          <w:rPrChange w:id="122" w:author="Julie Sewards" w:date="2014-04-03T21:15:00Z">
+            <w:rPr>
+              <w:rFonts w:ascii="Arial" w:hAnsi="Arial"/>
+              <w:color w:val="000000"/>
+              <w:sz w:val="23"/>
+            </w:rPr>
+          </w:rPrChange>
+        </w:rPr>
         <w:t xml:space="preserve"> these bookings and </w:t>
       </w:r>
       <w:r>
         <w:rPr>
           <w:highlight w:val="green"/>
           <w:u w:val="single"/>
+          <w:rPrChange w:id="123" w:author="Julie Sewards" w:date="2014-04-03T21:15:00Z">
+            <w:rPr>
+              <w:rFonts w:ascii="Arial" w:hAnsi="Arial"/>
+              <w:color w:val="000000"/>
+              <w:sz w:val="23"/>
+            </w:rPr>
+          </w:rPrChange>
         </w:rPr>
         <w:t>receive</w:t>
       </w:r>
       <w:r>
+        <w:rPr>
+          <w:rPrChange w:id="124" w:author="Julie Sewards" w:date="2014-04-03T21:15:00Z">
+            <w:rPr>
+              <w:rFonts w:ascii="Arial" w:hAnsi="Arial"/>
+              <w:color w:val="000000"/>
+              <w:sz w:val="23"/>
+            </w:rPr>
+          </w:rPrChange>
+        </w:rPr>
         <w:t xml:space="preserve"> a </w:t>
       </w:r>
       <w:r>
         <w:rPr>
           <w:b/>
           <w:highlight w:val="yellow"/>
+          <w:rPrChange w:id="125" w:author="Julie Sewards" w:date="2014-04-03T21:15:00Z">
+            <w:rPr>
+              <w:rFonts w:ascii="Arial" w:hAnsi="Arial"/>
+              <w:color w:val="000000"/>
+              <w:sz w:val="23"/>
+            </w:rPr>
+          </w:rPrChange>
         </w:rPr>
         <w:t>refund</w:t>
       </w:r>
       <w:r>
+        <w:rPr>
+          <w:rPrChange w:id="126" w:author="Julie Sewards" w:date="2014-04-03T21:15:00Z">
+            <w:rPr>
+              <w:rFonts w:ascii="Arial" w:hAnsi="Arial"/>
+              <w:color w:val="000000"/>
+              <w:sz w:val="23"/>
+            </w:rPr>
+          </w:rPrChange>
+        </w:rPr>
         <w:t xml:space="preserve"> via the third party consortium.</w:t>
       </w:r>
     </w:p>
     <w:p>
       <w:pPr>
         <w:widowControl w:val="0"/>
+        <w:rPr>
+          <w:rPrChange w:id="127" w:author="Julie Sewards" w:date="2014-04-03T21:15:00Z">
+            <w:rPr>
+              <w:rFonts w:ascii="Times New Roman" w:hAnsi="Times New Roman"/>
+              <w:sz w:val="24"/>
+            </w:rPr>
+          </w:rPrChange>
+        </w:rPr>
+        <w:pPrChange w:id="128" w:author="Julie Sewards" w:date="2014-04-03T21:15:00Z">
+          <w:pPr/>
+        </w:pPrChange>
       </w:pPr>
     </w:p>
     <w:p>
       <w:pPr>
         <w:widowControl w:val="0"/>
+        <w:rPr>
+          <w:rPrChange w:id="129" w:author="Julie Sewards" w:date="2014-04-03T21:15:00Z">
+            <w:rPr>
+              <w:rFonts w:ascii="Times New Roman" w:hAnsi="Times New Roman"/>
+              <w:sz w:val="24"/>
+            </w:rPr>
+          </w:rPrChange>
+        </w:rPr>
+        <w:pPrChange w:id="130" w:author="Julie Sewards" w:date="2014-04-03T21:15:00Z">
+          <w:pPr/>
+        </w:pPrChange>
       </w:pPr>
       <w:r>
         <w:rPr>
           <w:i/>
+          <w:rPrChange w:id="131" w:author="Julie Sewards" w:date="2014-04-03T21:15:00Z">
+            <w:rPr>
+              <w:rFonts w:ascii="Arial" w:hAnsi="Arial"/>
+              <w:color w:val="000000"/>
+              <w:sz w:val="23"/>
+            </w:rPr>
+          </w:rPrChange>
         </w:rPr>
         <w:t>Travpedia disseminates advertisements and promotional offers to users based on previous patterns of use and previous purchases. These personalised offering are sent to mobile phones through SMS and email accounts</w:t>
       </w:r>
@@ -691,25 +1660,107 @@
         </w:rPr>
         <w:t>.</w:t>
       </w:r>
-      <w:r>
-        <w:t xml:space="preserve"> </w:t>
-      </w:r>
-      <w:r>
-        <w:t xml:space="preserve">Users may </w:t>
+      <w:ins w:id="132" w:author="Julie Sewards" w:date="2014-04-03T21:15:00Z">
+        <w:r>
+          <w:t xml:space="preserve"> </w:t>
+        </w:r>
+      </w:ins>
+      <w:r>
+        <w:rPr>
+          <w:rPrChange w:id="133" w:author="Julie Sewards" w:date="2014-04-03T21:15:00Z">
+            <w:rPr>
+              <w:rFonts w:ascii="Arial" w:hAnsi="Arial"/>
+              <w:color w:val="000000"/>
+              <w:sz w:val="23"/>
+            </w:rPr>
+          </w:rPrChange>
+        </w:rPr>
+        <w:t xml:space="preserve">Users </w:t>
+      </w:r>
+      <w:r>
+        <w:rPr>
+          <w:rPrChange w:id="134" w:author="Julie Sewards" w:date="2014-04-03T21:15:00Z">
+            <w:rPr>
+              <w:rFonts w:ascii="Arial" w:hAnsi="Arial"/>
+              <w:color w:val="000000"/>
+              <w:sz w:val="23"/>
+            </w:rPr>
+          </w:rPrChange>
+        </w:rPr>
+        <w:t xml:space="preserve">may </w:t>
       </w:r>
       <w:r>
         <w:rPr>
           <w:highlight w:val="green"/>
           <w:u w:val="single"/>
+          <w:rPrChange w:id="135" w:author="Julie Sewards" w:date="2014-04-03T21:15:00Z">
+            <w:rPr>
+              <w:rFonts w:ascii="Arial" w:hAnsi="Arial"/>
+              <w:color w:val="000000"/>
+              <w:sz w:val="23"/>
+            </w:rPr>
+          </w:rPrChange>
         </w:rPr>
         <w:t>opt out</w:t>
       </w:r>
       <w:r>
-        <w:t xml:space="preserve"> of receiving phone and email</w:t>
+        <w:rPr>
+          <w:rPrChange w:id="136" w:author="Julie Sewards" w:date="2014-04-03T21:15:00Z">
+            <w:rPr>
+              <w:rFonts w:ascii="Arial" w:hAnsi="Arial"/>
+              <w:color w:val="000000"/>
+              <w:sz w:val="23"/>
+            </w:rPr>
+          </w:rPrChange>
+        </w:rPr>
+        <w:t xml:space="preserve"> of</w:t>
+      </w:r>
+      <w:r>
+        <w:rPr>
+          <w:rPrChange w:id="137" w:author="Julie Sewards" w:date="2014-04-03T21:15:00Z">
+            <w:rPr>
+              <w:rFonts w:ascii="Arial" w:hAnsi="Arial"/>
+              <w:color w:val="000000"/>
+              <w:sz w:val="23"/>
+            </w:rPr>
+          </w:rPrChange>
+        </w:rPr>
+        <w:t xml:space="preserve"> </w:t>
+      </w:r>
+      <w:r>
+        <w:rPr>
+          <w:rPrChange w:id="138" w:author="Julie Sewards" w:date="2014-04-03T21:15:00Z">
+            <w:rPr>
+              <w:rFonts w:ascii="Arial" w:hAnsi="Arial"/>
+              <w:color w:val="000000"/>
+              <w:sz w:val="23"/>
+            </w:rPr>
+          </w:rPrChange>
+        </w:rPr>
+        <w:t>receiving</w:t>
+      </w:r>
+      <w:r>
+        <w:rPr>
+          <w:rPrChange w:id="139" w:author="Julie Sewards" w:date="2014-04-03T21:15:00Z">
+            <w:rPr>
+              <w:rFonts w:ascii="Arial" w:hAnsi="Arial"/>
+              <w:color w:val="000000"/>
+              <w:sz w:val="23"/>
+            </w:rPr>
+          </w:rPrChange>
+        </w:rPr>
+        <w:t xml:space="preserve"> phone and email</w:t>
       </w:r>
       <w:r>
         <w:rPr>
           <w:b/>
+          <w:rPrChange w:id="140" w:author="Julie Sewards" w:date="2014-04-03T21:15:00Z">
+            <w:rPr>
+              <w:rFonts w:ascii="Arial" w:hAnsi="Arial"/>
+              <w:color w:val="000000"/>
+              <w:sz w:val="23"/>
+            </w:rPr>
+          </w:rPrChange>
         </w:rPr>
         <w:t xml:space="preserve"> </w:t>
       </w:r>
@@ -717,30 +1768,57 @@
         <w:rPr>
           <w:b/>
           <w:highlight w:val="yellow"/>
+          <w:rPrChange w:id="141" w:author="Julie Sewards" w:date="2014-04-03T21:15:00Z">
+            <w:rPr>
+              <w:rFonts w:ascii="Arial" w:hAnsi="Arial"/>
+              <w:color w:val="000000"/>
+              <w:sz w:val="23"/>
+            </w:rPr>
+          </w:rPrChange>
         </w:rPr>
         <w:t>alerts</w:t>
       </w:r>
       <w:r>
+        <w:rPr>
+          <w:rPrChange w:id="142" w:author="Julie Sewards" w:date="2014-04-03T21:15:00Z">
+            <w:rPr>
+              <w:rFonts w:ascii="Arial" w:hAnsi="Arial"/>
+              <w:color w:val="000000"/>
+              <w:sz w:val="23"/>
+            </w:rPr>
+          </w:rPrChange>
+        </w:rPr>
         <w:t>.</w:t>
       </w:r>
     </w:p>
     <w:p>
       <w:pPr>
         <w:widowControl w:val="0"/>
+        <w:rPr>
+          <w:ins w:id="143" w:author="Julie Sewards" w:date="2014-04-03T21:15:00Z"/>
+        </w:rPr>
       </w:pPr>
     </w:p>
     <w:p>
       <w:pPr>
         <w:widowControl w:val="0"/>
+        <w:rPr>
+          <w:ins w:id="144" w:author="Julie Sewards" w:date="2014-04-03T21:15:00Z"/>
+        </w:rPr>
       </w:pPr>
     </w:p>
     <w:p>
       <w:pPr>
         <w:spacing w:after="200"/>
+        <w:rPr>
+          <w:ins w:id="145" w:author="Julie Sewards" w:date="2014-04-03T21:15:00Z"/>
+        </w:rPr>
       </w:pPr>
-      <w:r>
-        <w:br w:type="page"/>
-      </w:r>
+      <w:ins w:id="146" w:author="Julie Sewards" w:date="2014-04-03T21:15:00Z">
+        <w:r>
+          <w:br w:type="page"/>
+        </w:r>
+      </w:ins>
     </w:p>
     <w:tbl>
       <w:tblPr>
@@ -765,6 +1843,7 @@
       <w:tr>
         <w:trPr>
           <w:trHeight w:val="288"/>
+          <w:ins w:id="147" w:author="Julie Sewards" w:date="2014-04-03T21:15:00Z"/>
         </w:trPr>
         <w:tc>
           <w:tcPr>
@@ -778,18 +1857,21 @@
               <w:spacing w:line="240" w:lineRule="auto"/>
               <w:jc w:val="center"/>
               <w:rPr>
+                <w:ins w:id="148" w:author="Julie Sewards" w:date="2014-04-03T21:15:00Z"/>
                 <w:rFonts w:ascii="Calibri" w:eastAsia="Times New Roman" w:hAnsi="Calibri" w:cs="Times New Roman"/>
                 <w:b/>
               </w:rPr>
             </w:pPr>
-            <w:r>
-              <w:rPr>
-                <w:rFonts w:ascii="Calibri" w:eastAsia="Times New Roman" w:hAnsi="Calibri" w:cs="Times New Roman"/>
-                <w:b/>
-              </w:rPr>
-              <w:lastRenderedPageBreak/>
-              <w:t>Noun</w:t>
-            </w:r>
+            <w:ins w:id="149" w:author="Julie Sewards" w:date="2014-04-03T21:15:00Z">
+              <w:r>
+                <w:rPr>
+                  <w:rFonts w:ascii="Calibri" w:eastAsia="Times New Roman" w:hAnsi="Calibri" w:cs="Times New Roman"/>
+                  <w:b/>
+                </w:rPr>
+                <w:lastRenderedPageBreak/>
+                <w:t>Noun</w:t>
+              </w:r>
+            </w:ins>
           </w:p>
         </w:tc>
         <w:tc>
@@ -804,17 +1886,46 @@
               <w:spacing w:line="240" w:lineRule="auto"/>
               <w:jc w:val="center"/>
               <w:rPr>
+                <w:ins w:id="150" w:author="Julie Sewards" w:date="2014-04-03T21:15:00Z"/>
                 <w:rFonts w:ascii="Calibri" w:eastAsia="Times New Roman" w:hAnsi="Calibri" w:cs="Times New Roman"/>
                 <w:b/>
               </w:rPr>
             </w:pPr>
-            <w:r>
-              <w:rPr>
+            <w:ins w:id="151" w:author="Julie Sewards" w:date="2014-04-03T21:15:00Z">
+              <w:r>
+                <w:rPr>
+                  <w:rFonts w:ascii="Calibri" w:eastAsia="Times New Roman" w:hAnsi="Calibri" w:cs="Times New Roman"/>
+                  <w:b/>
+                </w:rPr>
+                <w:t>Accepted as class</w:t>
+              </w:r>
+            </w:ins>
+          </w:p>
+        </w:tc>
+        <w:tc>
+          <w:tcPr>
+            <w:tcW w:w="0" w:type="auto"/>
+            <w:vAlign w:val="center"/>
+          </w:tcPr>
+          <w:p>
+            <w:pPr>
+              <w:spacing w:line="240" w:lineRule="auto"/>
+              <w:jc w:val="center"/>
+              <w:rPr>
+                <w:ins w:id="152" w:author="Julie Sewards" w:date="2014-04-03T21:15:00Z"/>
                 <w:rFonts w:ascii="Calibri" w:eastAsia="Times New Roman" w:hAnsi="Calibri" w:cs="Times New Roman"/>
                 <w:b/>
               </w:rPr>
-              <w:t>Accepted as class</w:t>
-            </w:r>
+            </w:pPr>
+            <w:ins w:id="153" w:author="Julie Sewards" w:date="2014-04-03T21:15:00Z">
+              <w:r>
+                <w:rPr>
+                  <w:rFonts w:ascii="Calibri" w:eastAsia="Times New Roman" w:hAnsi="Calibri" w:cs="Times New Roman"/>
+                  <w:b/>
+                </w:rPr>
+                <w:t>Class name</w:t>
+              </w:r>
+            </w:ins>
           </w:p>
         </w:tc>
         <w:tc>
@@ -827,40 +1938,20 @@
               <w:spacing w:line="240" w:lineRule="auto"/>
               <w:jc w:val="center"/>
               <w:rPr>
+                <w:ins w:id="154" w:author="Julie Sewards" w:date="2014-04-03T21:15:00Z"/>
                 <w:rFonts w:ascii="Calibri" w:eastAsia="Times New Roman" w:hAnsi="Calibri" w:cs="Times New Roman"/>
                 <w:b/>
               </w:rPr>
             </w:pPr>
-            <w:r>
-              <w:rPr>
-                <w:rFonts w:ascii="Calibri" w:eastAsia="Times New Roman" w:hAnsi="Calibri" w:cs="Times New Roman"/>
-                <w:b/>
-              </w:rPr>
-              <w:t>Class name</w:t>
-            </w:r>
-          </w:p>
-        </w:tc>
-        <w:tc>
-          <w:tcPr>
-            <w:tcW w:w="0" w:type="auto"/>
-            <w:vAlign w:val="center"/>
-          </w:tcPr>
-          <w:p>
-            <w:pPr>
-              <w:spacing w:line="240" w:lineRule="auto"/>
-              <w:jc w:val="center"/>
-              <w:rPr>
-                <w:rFonts w:ascii="Calibri" w:eastAsia="Times New Roman" w:hAnsi="Calibri" w:cs="Times New Roman"/>
-                <w:b/>
-              </w:rPr>
-            </w:pPr>
-            <w:r>
-              <w:rPr>
-                <w:rFonts w:ascii="Calibri" w:eastAsia="Times New Roman" w:hAnsi="Calibri" w:cs="Times New Roman"/>
-                <w:b/>
-              </w:rPr>
-              <w:t>Rationale</w:t>
-            </w:r>
+            <w:ins w:id="155" w:author="Julie Sewards" w:date="2014-04-03T21:15:00Z">
+              <w:r>
+                <w:rPr>
+                  <w:rFonts w:ascii="Calibri" w:eastAsia="Times New Roman" w:hAnsi="Calibri" w:cs="Times New Roman"/>
+                  <w:b/>
+                </w:rPr>
+                <w:t>Rationale</w:t>
+              </w:r>
+            </w:ins>
           </w:p>
         </w:tc>
       </w:tr>
@@ -968,18 +2059,21 @@
                 <w:rFonts w:ascii="Calibri" w:eastAsia="Times New Roman" w:hAnsi="Calibri" w:cs="Times New Roman"/>
               </w:rPr>
             </w:pPr>
-            <w:r>
-              <w:rPr>
-                <w:rFonts w:ascii="Calibri" w:eastAsia="Times New Roman" w:hAnsi="Calibri" w:cs="Times New Roman"/>
-              </w:rPr>
-              <w:t>The whole system is the Travpedia website</w:t>
-            </w:r>
+            <w:ins w:id="156" w:author="Julie Sewards" w:date="2014-04-03T21:15:00Z">
+              <w:r>
+                <w:rPr>
+                  <w:rFonts w:ascii="Calibri" w:eastAsia="Times New Roman" w:hAnsi="Calibri" w:cs="Times New Roman"/>
+                </w:rPr>
+                <w:t>The whole system is the Travpedia website</w:t>
+              </w:r>
+            </w:ins>
           </w:p>
         </w:tc>
       </w:tr>
       <w:tr>
         <w:trPr>
           <w:trHeight w:val="884"/>
+          <w:ins w:id="157" w:author="Julie Sewards" w:date="2014-04-03T21:15:00Z"/>
         </w:trPr>
         <w:tc>
           <w:tcPr>
@@ -993,43 +2087,52 @@
             <w:pPr>
               <w:spacing w:line="240" w:lineRule="auto"/>
               <w:rPr>
-                <w:rFonts w:ascii="Calibri" w:eastAsia="Times New Roman" w:hAnsi="Calibri" w:cs="Times New Roman"/>
-              </w:rPr>
-            </w:pPr>
-            <w:r>
-              <w:rPr>
-                <w:rFonts w:ascii="Calibri" w:eastAsia="Times New Roman" w:hAnsi="Calibri" w:cs="Times New Roman"/>
-              </w:rPr>
-              <w:t>account</w:t>
-            </w:r>
-          </w:p>
-          <w:p>
-            <w:pPr>
-              <w:spacing w:line="240" w:lineRule="auto"/>
-              <w:rPr>
-                <w:rFonts w:ascii="Calibri" w:eastAsia="Times New Roman" w:hAnsi="Calibri" w:cs="Times New Roman"/>
-              </w:rPr>
-            </w:pPr>
-            <w:r>
-              <w:rPr>
-                <w:rFonts w:ascii="Calibri" w:eastAsia="Times New Roman" w:hAnsi="Calibri" w:cs="Times New Roman"/>
-              </w:rPr>
-              <w:t>user</w:t>
-            </w:r>
-          </w:p>
-          <w:p>
-            <w:pPr>
-              <w:spacing w:line="240" w:lineRule="auto"/>
-              <w:rPr>
-                <w:rFonts w:ascii="Calibri" w:eastAsia="Times New Roman" w:hAnsi="Calibri" w:cs="Times New Roman"/>
-              </w:rPr>
-            </w:pPr>
-            <w:r>
-              <w:rPr>
-                <w:rFonts w:ascii="Calibri" w:eastAsia="Times New Roman" w:hAnsi="Calibri" w:cs="Times New Roman"/>
-              </w:rPr>
-              <w:t>visitor</w:t>
-            </w:r>
+                <w:ins w:id="158" w:author="Julie Sewards" w:date="2014-04-03T21:15:00Z"/>
+                <w:rFonts w:ascii="Calibri" w:eastAsia="Times New Roman" w:hAnsi="Calibri" w:cs="Times New Roman"/>
+              </w:rPr>
+            </w:pPr>
+            <w:ins w:id="159" w:author="Julie Sewards" w:date="2014-04-03T21:15:00Z">
+              <w:r>
+                <w:rPr>
+                  <w:rFonts w:ascii="Calibri" w:eastAsia="Times New Roman" w:hAnsi="Calibri" w:cs="Times New Roman"/>
+                </w:rPr>
+                <w:t>account</w:t>
+              </w:r>
+            </w:ins>
+          </w:p>
+          <w:p>
+            <w:pPr>
+              <w:spacing w:line="240" w:lineRule="auto"/>
+              <w:rPr>
+                <w:ins w:id="160" w:author="Julie Sewards" w:date="2014-04-03T21:15:00Z"/>
+                <w:rFonts w:ascii="Calibri" w:eastAsia="Times New Roman" w:hAnsi="Calibri" w:cs="Times New Roman"/>
+              </w:rPr>
+            </w:pPr>
+            <w:ins w:id="161" w:author="Julie Sewards" w:date="2014-04-03T21:15:00Z">
+              <w:r>
+                <w:rPr>
+                  <w:rFonts w:ascii="Calibri" w:eastAsia="Times New Roman" w:hAnsi="Calibri" w:cs="Times New Roman"/>
+                </w:rPr>
+                <w:t>user</w:t>
+              </w:r>
+            </w:ins>
+          </w:p>
+          <w:p>
+            <w:pPr>
+              <w:spacing w:line="240" w:lineRule="auto"/>
+              <w:rPr>
+                <w:ins w:id="162" w:author="Julie Sewards" w:date="2014-04-03T21:15:00Z"/>
+                <w:rFonts w:ascii="Calibri" w:eastAsia="Times New Roman" w:hAnsi="Calibri" w:cs="Times New Roman"/>
+              </w:rPr>
+            </w:pPr>
+            <w:ins w:id="163" w:author="Julie Sewards" w:date="2014-04-03T21:15:00Z">
+              <w:r>
+                <w:rPr>
+                  <w:rFonts w:ascii="Calibri" w:eastAsia="Times New Roman" w:hAnsi="Calibri" w:cs="Times New Roman"/>
+                </w:rPr>
+                <w:t>visitor</w:t>
+              </w:r>
+            </w:ins>
           </w:p>
         </w:tc>
         <w:tc>
@@ -1045,15 +2148,18 @@
               <w:spacing w:line="240" w:lineRule="auto"/>
               <w:jc w:val="center"/>
               <w:rPr>
-                <w:rFonts w:ascii="Calibri" w:eastAsia="Times New Roman" w:hAnsi="Calibri" w:cs="Times New Roman"/>
-              </w:rPr>
-            </w:pPr>
-            <w:r>
-              <w:rPr>
-                <w:rFonts w:ascii="Calibri" w:eastAsia="Times New Roman" w:hAnsi="Calibri" w:cs="Times New Roman"/>
-              </w:rPr>
-              <w:t>Yes</w:t>
-            </w:r>
+                <w:ins w:id="164" w:author="Julie Sewards" w:date="2014-04-03T21:15:00Z"/>
+                <w:rFonts w:ascii="Calibri" w:eastAsia="Times New Roman" w:hAnsi="Calibri" w:cs="Times New Roman"/>
+              </w:rPr>
+            </w:pPr>
+            <w:ins w:id="165" w:author="Julie Sewards" w:date="2014-04-03T21:15:00Z">
+              <w:r>
+                <w:rPr>
+                  <w:rFonts w:ascii="Calibri" w:eastAsia="Times New Roman" w:hAnsi="Calibri" w:cs="Times New Roman"/>
+                </w:rPr>
+                <w:t>Yes</w:t>
+              </w:r>
+            </w:ins>
           </w:p>
         </w:tc>
         <w:tc>
@@ -1066,43 +2172,50 @@
               <w:spacing w:line="240" w:lineRule="auto"/>
               <w:jc w:val="center"/>
               <w:rPr>
+                <w:ins w:id="166" w:author="Julie Sewards" w:date="2014-04-03T21:15:00Z"/>
                 <w:rFonts w:ascii="Calibri" w:eastAsia="Times New Roman" w:hAnsi="Calibri" w:cs="Times New Roman"/>
               </w:rPr>
             </w:pPr>
             <w:proofErr w:type="spellStart"/>
-            <w:r>
-              <w:rPr>
-                <w:rFonts w:ascii="Calibri" w:eastAsia="Times New Roman" w:hAnsi="Calibri" w:cs="Times New Roman"/>
-              </w:rPr>
-              <w:t>UserAccount</w:t>
-            </w:r>
-            <w:proofErr w:type="spellEnd"/>
-          </w:p>
-        </w:tc>
-        <w:tc>
-          <w:tcPr>
-            <w:tcW w:w="0" w:type="auto"/>
-            <w:vAlign w:val="center"/>
-          </w:tcPr>
-          <w:p>
-            <w:pPr>
-              <w:spacing w:line="240" w:lineRule="auto"/>
-              <w:rPr>
-                <w:rFonts w:ascii="Calibri" w:eastAsia="Times New Roman" w:hAnsi="Calibri" w:cs="Times New Roman"/>
-              </w:rPr>
-            </w:pPr>
-            <w:r>
-              <w:rPr>
-                <w:rFonts w:ascii="Calibri" w:eastAsia="Times New Roman" w:hAnsi="Calibri" w:cs="Times New Roman"/>
-              </w:rPr>
-              <w:t>Class will hold user information, payment details, mailing preferences and details of bookings</w:t>
-            </w:r>
+            <w:ins w:id="167" w:author="Julie Sewards" w:date="2014-04-03T21:15:00Z">
+              <w:r>
+                <w:rPr>
+                  <w:rFonts w:ascii="Calibri" w:eastAsia="Times New Roman" w:hAnsi="Calibri" w:cs="Times New Roman"/>
+                </w:rPr>
+                <w:t>UserAccount</w:t>
+              </w:r>
+              <w:proofErr w:type="spellEnd"/>
+            </w:ins>
+          </w:p>
+        </w:tc>
+        <w:tc>
+          <w:tcPr>
+            <w:tcW w:w="0" w:type="auto"/>
+            <w:vAlign w:val="center"/>
+          </w:tcPr>
+          <w:p>
+            <w:pPr>
+              <w:spacing w:line="240" w:lineRule="auto"/>
+              <w:rPr>
+                <w:ins w:id="168" w:author="Julie Sewards" w:date="2014-04-03T21:15:00Z"/>
+                <w:rFonts w:ascii="Calibri" w:eastAsia="Times New Roman" w:hAnsi="Calibri" w:cs="Times New Roman"/>
+              </w:rPr>
+            </w:pPr>
+            <w:ins w:id="169" w:author="Julie Sewards" w:date="2014-04-03T21:15:00Z">
+              <w:r>
+                <w:rPr>
+                  <w:rFonts w:ascii="Calibri" w:eastAsia="Times New Roman" w:hAnsi="Calibri" w:cs="Times New Roman"/>
+                </w:rPr>
+                <w:t>Class will hold user information, payment details, mailing preferences and details of bookings</w:t>
+              </w:r>
+            </w:ins>
           </w:p>
         </w:tc>
       </w:tr>
       <w:tr>
         <w:trPr>
           <w:trHeight w:val="884"/>
+          <w:ins w:id="170" w:author="Julie Sewards" w:date="2014-04-03T21:15:00Z"/>
         </w:trPr>
         <w:tc>
           <w:tcPr>
@@ -1116,43 +2229,52 @@
             <w:pPr>
               <w:spacing w:line="240" w:lineRule="auto"/>
               <w:rPr>
-                <w:rFonts w:ascii="Calibri" w:eastAsia="Times New Roman" w:hAnsi="Calibri" w:cs="Times New Roman"/>
-              </w:rPr>
-            </w:pPr>
-            <w:r>
-              <w:rPr>
-                <w:rFonts w:ascii="Calibri" w:eastAsia="Times New Roman" w:hAnsi="Calibri" w:cs="Times New Roman"/>
-              </w:rPr>
-              <w:t>advertisement</w:t>
-            </w:r>
-          </w:p>
-          <w:p>
-            <w:pPr>
-              <w:spacing w:line="240" w:lineRule="auto"/>
-              <w:rPr>
-                <w:rFonts w:ascii="Calibri" w:eastAsia="Times New Roman" w:hAnsi="Calibri" w:cs="Times New Roman"/>
-              </w:rPr>
-            </w:pPr>
-            <w:r>
-              <w:rPr>
-                <w:rFonts w:ascii="Calibri" w:eastAsia="Times New Roman" w:hAnsi="Calibri" w:cs="Times New Roman"/>
-              </w:rPr>
-              <w:t>promotional offer</w:t>
-            </w:r>
-          </w:p>
-          <w:p>
-            <w:pPr>
-              <w:spacing w:line="240" w:lineRule="auto"/>
-              <w:rPr>
-                <w:rFonts w:ascii="Calibri" w:eastAsia="Times New Roman" w:hAnsi="Calibri" w:cs="Times New Roman"/>
-              </w:rPr>
-            </w:pPr>
-            <w:r>
-              <w:rPr>
-                <w:rFonts w:ascii="Calibri" w:eastAsia="Times New Roman" w:hAnsi="Calibri" w:cs="Times New Roman"/>
-              </w:rPr>
-              <w:t>banner</w:t>
-            </w:r>
+                <w:ins w:id="171" w:author="Julie Sewards" w:date="2014-04-03T21:15:00Z"/>
+                <w:rFonts w:ascii="Calibri" w:eastAsia="Times New Roman" w:hAnsi="Calibri" w:cs="Times New Roman"/>
+              </w:rPr>
+            </w:pPr>
+            <w:ins w:id="172" w:author="Julie Sewards" w:date="2014-04-03T21:15:00Z">
+              <w:r>
+                <w:rPr>
+                  <w:rFonts w:ascii="Calibri" w:eastAsia="Times New Roman" w:hAnsi="Calibri" w:cs="Times New Roman"/>
+                </w:rPr>
+                <w:t>advertisement</w:t>
+              </w:r>
+            </w:ins>
+          </w:p>
+          <w:p>
+            <w:pPr>
+              <w:spacing w:line="240" w:lineRule="auto"/>
+              <w:rPr>
+                <w:ins w:id="173" w:author="Julie Sewards" w:date="2014-04-03T21:15:00Z"/>
+                <w:rFonts w:ascii="Calibri" w:eastAsia="Times New Roman" w:hAnsi="Calibri" w:cs="Times New Roman"/>
+              </w:rPr>
+            </w:pPr>
+            <w:ins w:id="174" w:author="Julie Sewards" w:date="2014-04-03T21:15:00Z">
+              <w:r>
+                <w:rPr>
+                  <w:rFonts w:ascii="Calibri" w:eastAsia="Times New Roman" w:hAnsi="Calibri" w:cs="Times New Roman"/>
+                </w:rPr>
+                <w:t>promotional offer</w:t>
+              </w:r>
+            </w:ins>
+          </w:p>
+          <w:p>
+            <w:pPr>
+              <w:spacing w:line="240" w:lineRule="auto"/>
+              <w:rPr>
+                <w:ins w:id="175" w:author="Julie Sewards" w:date="2014-04-03T21:15:00Z"/>
+                <w:rFonts w:ascii="Calibri" w:eastAsia="Times New Roman" w:hAnsi="Calibri" w:cs="Times New Roman"/>
+              </w:rPr>
+            </w:pPr>
+            <w:ins w:id="176" w:author="Julie Sewards" w:date="2014-04-03T21:15:00Z">
+              <w:r>
+                <w:rPr>
+                  <w:rFonts w:ascii="Calibri" w:eastAsia="Times New Roman" w:hAnsi="Calibri" w:cs="Times New Roman"/>
+                </w:rPr>
+                <w:t>banner</w:t>
+              </w:r>
+            </w:ins>
           </w:p>
         </w:tc>
         <w:tc>
@@ -1168,15 +2290,18 @@
               <w:spacing w:line="240" w:lineRule="auto"/>
               <w:jc w:val="center"/>
               <w:rPr>
-                <w:rFonts w:ascii="Calibri" w:eastAsia="Times New Roman" w:hAnsi="Calibri" w:cs="Times New Roman"/>
-              </w:rPr>
-            </w:pPr>
-            <w:r>
-              <w:rPr>
-                <w:rFonts w:ascii="Calibri" w:eastAsia="Times New Roman" w:hAnsi="Calibri" w:cs="Times New Roman"/>
-              </w:rPr>
-              <w:t>No</w:t>
-            </w:r>
+                <w:ins w:id="177" w:author="Julie Sewards" w:date="2014-04-03T21:15:00Z"/>
+                <w:rFonts w:ascii="Calibri" w:eastAsia="Times New Roman" w:hAnsi="Calibri" w:cs="Times New Roman"/>
+              </w:rPr>
+            </w:pPr>
+            <w:ins w:id="178" w:author="Julie Sewards" w:date="2014-04-03T21:15:00Z">
+              <w:r>
+                <w:rPr>
+                  <w:rFonts w:ascii="Calibri" w:eastAsia="Times New Roman" w:hAnsi="Calibri" w:cs="Times New Roman"/>
+                </w:rPr>
+                <w:t>No</w:t>
+              </w:r>
+            </w:ins>
           </w:p>
         </w:tc>
         <w:tc>
@@ -1189,20 +2314,22 @@
               <w:spacing w:line="240" w:lineRule="auto"/>
               <w:jc w:val="center"/>
               <w:rPr>
-                <w:rFonts w:ascii="Calibri" w:eastAsia="Times New Roman" w:hAnsi="Calibri" w:cs="Times New Roman"/>
-              </w:rPr>
-            </w:pPr>
-          </w:p>
-        </w:tc>
-        <w:tc>
-          <w:tcPr>
-            <w:tcW w:w="0" w:type="auto"/>
-            <w:vAlign w:val="center"/>
-          </w:tcPr>
-          <w:p>
-            <w:pPr>
-              <w:spacing w:line="240" w:lineRule="auto"/>
-              <w:rPr>
+                <w:ins w:id="179" w:author="Julie Sewards" w:date="2014-04-03T21:15:00Z"/>
+                <w:rFonts w:ascii="Calibri" w:eastAsia="Times New Roman" w:hAnsi="Calibri" w:cs="Times New Roman"/>
+              </w:rPr>
+            </w:pPr>
+          </w:p>
+        </w:tc>
+        <w:tc>
+          <w:tcPr>
+            <w:tcW w:w="0" w:type="auto"/>
+            <w:vAlign w:val="center"/>
+          </w:tcPr>
+          <w:p>
+            <w:pPr>
+              <w:spacing w:line="240" w:lineRule="auto"/>
+              <w:rPr>
+                <w:ins w:id="180" w:author="Julie Sewards" w:date="2014-04-03T21:15:00Z"/>
                 <w:rFonts w:ascii="Calibri" w:eastAsia="Times New Roman" w:hAnsi="Calibri" w:cs="Times New Roman"/>
               </w:rPr>
             </w:pPr>
@@ -1218,6 +2345,7 @@
       <w:tr>
         <w:trPr>
           <w:trHeight w:val="349"/>
+          <w:ins w:id="181" w:author="Julie Sewards" w:date="2014-04-03T21:15:00Z"/>
         </w:trPr>
         <w:tc>
           <w:tcPr>
@@ -1246,17 +2374,20 @@
               </w:rPr>
               <w:t>p</w:t>
             </w:r>
-            <w:r>
-              <w:rPr>
-                <w:rFonts w:ascii="Calibri" w:eastAsia="Times New Roman" w:hAnsi="Calibri" w:cs="Times New Roman"/>
-              </w:rPr>
-              <w:t>roduct</w:t>
-            </w:r>
-          </w:p>
-          <w:p>
-            <w:pPr>
-              <w:spacing w:line="240" w:lineRule="auto"/>
-              <w:rPr>
+            <w:ins w:id="182" w:author="Julie Sewards" w:date="2014-04-03T21:15:00Z">
+              <w:r>
+                <w:rPr>
+                  <w:rFonts w:ascii="Calibri" w:eastAsia="Times New Roman" w:hAnsi="Calibri" w:cs="Times New Roman"/>
+                </w:rPr>
+                <w:t>roduct</w:t>
+              </w:r>
+            </w:ins>
+          </w:p>
+          <w:p>
+            <w:pPr>
+              <w:spacing w:line="240" w:lineRule="auto"/>
+              <w:rPr>
+                <w:ins w:id="183" w:author="Julie Sewards" w:date="2014-04-03T21:15:00Z"/>
                 <w:rFonts w:ascii="Calibri" w:eastAsia="Times New Roman" w:hAnsi="Calibri" w:cs="Times New Roman"/>
               </w:rPr>
             </w:pPr>
@@ -1287,15 +2418,18 @@
               <w:spacing w:line="240" w:lineRule="auto"/>
               <w:jc w:val="center"/>
               <w:rPr>
-                <w:rFonts w:ascii="Calibri" w:eastAsia="Times New Roman" w:hAnsi="Calibri" w:cs="Times New Roman"/>
-              </w:rPr>
-            </w:pPr>
-            <w:r>
-              <w:rPr>
-                <w:rFonts w:ascii="Calibri" w:eastAsia="Times New Roman" w:hAnsi="Calibri" w:cs="Times New Roman"/>
-              </w:rPr>
-              <w:t>Yes</w:t>
-            </w:r>
+                <w:ins w:id="184" w:author="Julie Sewards" w:date="2014-04-03T21:15:00Z"/>
+                <w:rFonts w:ascii="Calibri" w:eastAsia="Times New Roman" w:hAnsi="Calibri" w:cs="Times New Roman"/>
+              </w:rPr>
+            </w:pPr>
+            <w:ins w:id="185" w:author="Julie Sewards" w:date="2014-04-03T21:15:00Z">
+              <w:r>
+                <w:rPr>
+                  <w:rFonts w:ascii="Calibri" w:eastAsia="Times New Roman" w:hAnsi="Calibri" w:cs="Times New Roman"/>
+                </w:rPr>
+                <w:t>Yes</w:t>
+              </w:r>
+            </w:ins>
           </w:p>
         </w:tc>
         <w:tc>
@@ -1314,15 +2448,18 @@
               <w:spacing w:line="240" w:lineRule="auto"/>
               <w:jc w:val="center"/>
               <w:rPr>
-                <w:rFonts w:ascii="Calibri" w:eastAsia="Times New Roman" w:hAnsi="Calibri" w:cs="Times New Roman"/>
-              </w:rPr>
-            </w:pPr>
-            <w:r>
-              <w:rPr>
-                <w:rFonts w:ascii="Calibri" w:eastAsia="Times New Roman" w:hAnsi="Calibri" w:cs="Times New Roman"/>
-              </w:rPr>
-              <w:t>Product</w:t>
-            </w:r>
+                <w:ins w:id="186" w:author="Julie Sewards" w:date="2014-04-03T21:15:00Z"/>
+                <w:rFonts w:ascii="Calibri" w:eastAsia="Times New Roman" w:hAnsi="Calibri" w:cs="Times New Roman"/>
+              </w:rPr>
+            </w:pPr>
+            <w:ins w:id="187" w:author="Julie Sewards" w:date="2014-04-03T21:15:00Z">
+              <w:r>
+                <w:rPr>
+                  <w:rFonts w:ascii="Calibri" w:eastAsia="Times New Roman" w:hAnsi="Calibri" w:cs="Times New Roman"/>
+                </w:rPr>
+                <w:t>Product</w:t>
+              </w:r>
+            </w:ins>
           </w:p>
         </w:tc>
         <w:tc>
@@ -1340,21 +2477,25 @@
             <w:pPr>
               <w:spacing w:line="240" w:lineRule="auto"/>
               <w:rPr>
-                <w:rFonts w:ascii="Calibri" w:eastAsia="Times New Roman" w:hAnsi="Calibri" w:cs="Times New Roman"/>
-              </w:rPr>
-            </w:pPr>
-            <w:r>
-              <w:rPr>
-                <w:rFonts w:ascii="Calibri" w:eastAsia="Times New Roman" w:hAnsi="Calibri" w:cs="Times New Roman"/>
-              </w:rPr>
-              <w:t xml:space="preserve">Superclass </w:t>
-            </w:r>
+                <w:ins w:id="188" w:author="Julie Sewards" w:date="2014-04-03T21:15:00Z"/>
+                <w:rFonts w:ascii="Calibri" w:eastAsia="Times New Roman" w:hAnsi="Calibri" w:cs="Times New Roman"/>
+              </w:rPr>
+            </w:pPr>
+            <w:ins w:id="189" w:author="Julie Sewards" w:date="2014-04-03T21:15:00Z">
+              <w:r>
+                <w:rPr>
+                  <w:rFonts w:ascii="Calibri" w:eastAsia="Times New Roman" w:hAnsi="Calibri" w:cs="Times New Roman"/>
+                </w:rPr>
+                <w:t xml:space="preserve">Superclass </w:t>
+              </w:r>
+            </w:ins>
           </w:p>
         </w:tc>
       </w:tr>
       <w:tr>
         <w:trPr>
           <w:trHeight w:val="349"/>
+          <w:ins w:id="190" w:author="Julie Sewards" w:date="2014-04-03T21:15:00Z"/>
         </w:trPr>
         <w:tc>
           <w:tcPr>
@@ -1374,15 +2515,18 @@
             <w:pPr>
               <w:spacing w:line="240" w:lineRule="auto"/>
               <w:rPr>
-                <w:rFonts w:ascii="Calibri" w:eastAsia="Times New Roman" w:hAnsi="Calibri" w:cs="Times New Roman"/>
-              </w:rPr>
-            </w:pPr>
-            <w:r>
-              <w:rPr>
-                <w:rFonts w:ascii="Calibri" w:eastAsia="Times New Roman" w:hAnsi="Calibri" w:cs="Times New Roman"/>
-              </w:rPr>
-              <w:t>type of product</w:t>
-            </w:r>
+                <w:ins w:id="191" w:author="Julie Sewards" w:date="2014-04-03T21:15:00Z"/>
+                <w:rFonts w:ascii="Calibri" w:eastAsia="Times New Roman" w:hAnsi="Calibri" w:cs="Times New Roman"/>
+              </w:rPr>
+            </w:pPr>
+            <w:ins w:id="192" w:author="Julie Sewards" w:date="2014-04-03T21:15:00Z">
+              <w:r>
+                <w:rPr>
+                  <w:rFonts w:ascii="Calibri" w:eastAsia="Times New Roman" w:hAnsi="Calibri" w:cs="Times New Roman"/>
+                </w:rPr>
+                <w:t>type of product</w:t>
+              </w:r>
+            </w:ins>
           </w:p>
         </w:tc>
         <w:tc>
@@ -1404,15 +2548,18 @@
               <w:spacing w:line="240" w:lineRule="auto"/>
               <w:jc w:val="center"/>
               <w:rPr>
-                <w:rFonts w:ascii="Calibri" w:eastAsia="Times New Roman" w:hAnsi="Calibri" w:cs="Times New Roman"/>
-              </w:rPr>
-            </w:pPr>
-            <w:r>
-              <w:rPr>
-                <w:rFonts w:ascii="Calibri" w:eastAsia="Times New Roman" w:hAnsi="Calibri" w:cs="Times New Roman"/>
-              </w:rPr>
-              <w:t>No</w:t>
-            </w:r>
+                <w:ins w:id="193" w:author="Julie Sewards" w:date="2014-04-03T21:15:00Z"/>
+                <w:rFonts w:ascii="Calibri" w:eastAsia="Times New Roman" w:hAnsi="Calibri" w:cs="Times New Roman"/>
+              </w:rPr>
+            </w:pPr>
+            <w:ins w:id="194" w:author="Julie Sewards" w:date="2014-04-03T21:15:00Z">
+              <w:r>
+                <w:rPr>
+                  <w:rFonts w:ascii="Calibri" w:eastAsia="Times New Roman" w:hAnsi="Calibri" w:cs="Times New Roman"/>
+                </w:rPr>
+                <w:t>No</w:t>
+              </w:r>
+            </w:ins>
           </w:p>
         </w:tc>
         <w:tc>
@@ -1431,6 +2578,7 @@
               <w:spacing w:line="240" w:lineRule="auto"/>
               <w:jc w:val="center"/>
               <w:rPr>
+                <w:ins w:id="195" w:author="Julie Sewards" w:date="2014-04-03T21:15:00Z"/>
                 <w:rFonts w:ascii="Calibri" w:eastAsia="Times New Roman" w:hAnsi="Calibri" w:cs="Times New Roman"/>
               </w:rPr>
             </w:pPr>
@@ -1451,15 +2599,18 @@
             <w:pPr>
               <w:spacing w:line="240" w:lineRule="auto"/>
               <w:rPr>
-                <w:rFonts w:ascii="Calibri" w:eastAsia="Times New Roman" w:hAnsi="Calibri" w:cs="Times New Roman"/>
-              </w:rPr>
-            </w:pPr>
-            <w:r>
-              <w:rPr>
-                <w:rFonts w:ascii="Calibri" w:eastAsia="Times New Roman" w:hAnsi="Calibri" w:cs="Times New Roman"/>
-              </w:rPr>
-              <w:t>This is defined by the subclasses of Product</w:t>
-            </w:r>
+                <w:ins w:id="196" w:author="Julie Sewards" w:date="2014-04-03T21:15:00Z"/>
+                <w:rFonts w:ascii="Calibri" w:eastAsia="Times New Roman" w:hAnsi="Calibri" w:cs="Times New Roman"/>
+              </w:rPr>
+            </w:pPr>
+            <w:ins w:id="197" w:author="Julie Sewards" w:date="2014-04-03T21:15:00Z">
+              <w:r>
+                <w:rPr>
+                  <w:rFonts w:ascii="Calibri" w:eastAsia="Times New Roman" w:hAnsi="Calibri" w:cs="Times New Roman"/>
+                </w:rPr>
+                <w:t>This is defined by the subclasses of Product</w:t>
+              </w:r>
+            </w:ins>
           </w:p>
         </w:tc>
       </w:tr>
@@ -1497,71 +2648,85 @@
             <w:pPr>
               <w:spacing w:line="240" w:lineRule="auto"/>
               <w:rPr>
-                <w:rFonts w:ascii="Calibri" w:eastAsia="Times New Roman" w:hAnsi="Calibri" w:cs="Times New Roman"/>
-              </w:rPr>
-            </w:pPr>
-            <w:r>
-              <w:rPr>
-                <w:rFonts w:ascii="Calibri" w:eastAsia="Times New Roman" w:hAnsi="Calibri" w:cs="Times New Roman"/>
-              </w:rPr>
-              <w:t xml:space="preserve">journey </w:t>
-            </w:r>
-          </w:p>
-          <w:p>
-            <w:pPr>
-              <w:spacing w:line="240" w:lineRule="auto"/>
-              <w:rPr>
-                <w:rFonts w:ascii="Calibri" w:eastAsia="Times New Roman" w:hAnsi="Calibri" w:cs="Times New Roman"/>
-              </w:rPr>
-            </w:pPr>
-            <w:r>
-              <w:rPr>
-                <w:rFonts w:ascii="Calibri" w:eastAsia="Times New Roman" w:hAnsi="Calibri" w:cs="Times New Roman"/>
-              </w:rPr>
-              <w:t>road</w:t>
-            </w:r>
-          </w:p>
-          <w:p>
-            <w:pPr>
-              <w:spacing w:line="240" w:lineRule="auto"/>
-              <w:rPr>
-                <w:rFonts w:ascii="Calibri" w:eastAsia="Times New Roman" w:hAnsi="Calibri" w:cs="Times New Roman"/>
-              </w:rPr>
-            </w:pPr>
-            <w:r>
-              <w:rPr>
-                <w:rFonts w:ascii="Calibri" w:eastAsia="Times New Roman" w:hAnsi="Calibri" w:cs="Times New Roman"/>
-              </w:rPr>
-              <w:t>sea</w:t>
-            </w:r>
-          </w:p>
-          <w:p>
-            <w:pPr>
-              <w:spacing w:line="240" w:lineRule="auto"/>
-              <w:rPr>
-                <w:rFonts w:ascii="Calibri" w:eastAsia="Times New Roman" w:hAnsi="Calibri" w:cs="Times New Roman"/>
-              </w:rPr>
-            </w:pPr>
-            <w:r>
-              <w:rPr>
-                <w:rFonts w:ascii="Calibri" w:eastAsia="Times New Roman" w:hAnsi="Calibri" w:cs="Times New Roman"/>
-              </w:rPr>
-              <w:t>rail</w:t>
-            </w:r>
-          </w:p>
-          <w:p>
-            <w:pPr>
-              <w:spacing w:line="240" w:lineRule="auto"/>
-              <w:rPr>
-                <w:rFonts w:ascii="Calibri" w:eastAsia="Times New Roman" w:hAnsi="Calibri" w:cs="Times New Roman"/>
-              </w:rPr>
-            </w:pPr>
-            <w:r>
-              <w:rPr>
-                <w:rFonts w:ascii="Calibri" w:eastAsia="Times New Roman" w:hAnsi="Calibri" w:cs="Times New Roman"/>
-              </w:rPr>
-              <w:t>air</w:t>
-            </w:r>
+                <w:ins w:id="198" w:author="Julie Sewards" w:date="2014-04-03T21:15:00Z"/>
+                <w:rFonts w:ascii="Calibri" w:eastAsia="Times New Roman" w:hAnsi="Calibri" w:cs="Times New Roman"/>
+              </w:rPr>
+            </w:pPr>
+            <w:ins w:id="199" w:author="Julie Sewards" w:date="2014-04-03T21:15:00Z">
+              <w:r>
+                <w:rPr>
+                  <w:rFonts w:ascii="Calibri" w:eastAsia="Times New Roman" w:hAnsi="Calibri" w:cs="Times New Roman"/>
+                </w:rPr>
+                <w:t xml:space="preserve">journey </w:t>
+              </w:r>
+            </w:ins>
+          </w:p>
+          <w:p>
+            <w:pPr>
+              <w:spacing w:line="240" w:lineRule="auto"/>
+              <w:rPr>
+                <w:ins w:id="200" w:author="Julie Sewards" w:date="2014-04-03T21:15:00Z"/>
+                <w:rFonts w:ascii="Calibri" w:eastAsia="Times New Roman" w:hAnsi="Calibri" w:cs="Times New Roman"/>
+              </w:rPr>
+            </w:pPr>
+            <w:ins w:id="201" w:author="Julie Sewards" w:date="2014-04-03T21:15:00Z">
+              <w:r>
+                <w:rPr>
+                  <w:rFonts w:ascii="Calibri" w:eastAsia="Times New Roman" w:hAnsi="Calibri" w:cs="Times New Roman"/>
+                </w:rPr>
+                <w:t>road</w:t>
+              </w:r>
+            </w:ins>
+          </w:p>
+          <w:p>
+            <w:pPr>
+              <w:spacing w:line="240" w:lineRule="auto"/>
+              <w:rPr>
+                <w:ins w:id="202" w:author="Julie Sewards" w:date="2014-04-03T21:15:00Z"/>
+                <w:rFonts w:ascii="Calibri" w:eastAsia="Times New Roman" w:hAnsi="Calibri" w:cs="Times New Roman"/>
+              </w:rPr>
+            </w:pPr>
+            <w:ins w:id="203" w:author="Julie Sewards" w:date="2014-04-03T21:15:00Z">
+              <w:r>
+                <w:rPr>
+                  <w:rFonts w:ascii="Calibri" w:eastAsia="Times New Roman" w:hAnsi="Calibri" w:cs="Times New Roman"/>
+                </w:rPr>
+                <w:t>sea</w:t>
+              </w:r>
+            </w:ins>
+          </w:p>
+          <w:p>
+            <w:pPr>
+              <w:spacing w:line="240" w:lineRule="auto"/>
+              <w:rPr>
+                <w:ins w:id="204" w:author="Julie Sewards" w:date="2014-04-03T21:15:00Z"/>
+                <w:rFonts w:ascii="Calibri" w:eastAsia="Times New Roman" w:hAnsi="Calibri" w:cs="Times New Roman"/>
+              </w:rPr>
+            </w:pPr>
+            <w:ins w:id="205" w:author="Julie Sewards" w:date="2014-04-03T21:15:00Z">
+              <w:r>
+                <w:rPr>
+                  <w:rFonts w:ascii="Calibri" w:eastAsia="Times New Roman" w:hAnsi="Calibri" w:cs="Times New Roman"/>
+                </w:rPr>
+                <w:t>rail</w:t>
+              </w:r>
+            </w:ins>
+          </w:p>
+          <w:p>
+            <w:pPr>
+              <w:spacing w:line="240" w:lineRule="auto"/>
+              <w:rPr>
+                <w:rFonts w:ascii="Calibri" w:eastAsia="Times New Roman" w:hAnsi="Calibri" w:cs="Times New Roman"/>
+              </w:rPr>
+            </w:pPr>
+            <w:ins w:id="206" w:author="Julie Sewards" w:date="2014-04-03T21:15:00Z">
+              <w:r>
+                <w:rPr>
+                  <w:rFonts w:ascii="Calibri" w:eastAsia="Times New Roman" w:hAnsi="Calibri" w:cs="Times New Roman"/>
+                </w:rPr>
+                <w:t>air</w:t>
+              </w:r>
+            </w:ins>
           </w:p>
         </w:tc>
         <w:tc>
@@ -1584,12 +2749,14 @@
                 <w:rFonts w:ascii="Calibri" w:eastAsia="Times New Roman" w:hAnsi="Calibri" w:cs="Times New Roman"/>
               </w:rPr>
             </w:pPr>
-            <w:r>
-              <w:rPr>
-                <w:rFonts w:ascii="Calibri" w:eastAsia="Times New Roman" w:hAnsi="Calibri" w:cs="Times New Roman"/>
-              </w:rPr>
-              <w:t>Yes</w:t>
-            </w:r>
+            <w:ins w:id="207" w:author="Julie Sewards" w:date="2014-04-03T21:15:00Z">
+              <w:r>
+                <w:rPr>
+                  <w:rFonts w:ascii="Calibri" w:eastAsia="Times New Roman" w:hAnsi="Calibri" w:cs="Times New Roman"/>
+                </w:rPr>
+                <w:t>Yes</w:t>
+              </w:r>
+            </w:ins>
           </w:p>
         </w:tc>
         <w:tc>
@@ -1610,12 +2777,14 @@
                 <w:rFonts w:ascii="Calibri" w:eastAsia="Times New Roman" w:hAnsi="Calibri" w:cs="Times New Roman"/>
               </w:rPr>
             </w:pPr>
-            <w:r>
-              <w:rPr>
-                <w:rFonts w:ascii="Calibri" w:eastAsia="Times New Roman" w:hAnsi="Calibri" w:cs="Times New Roman"/>
-              </w:rPr>
-              <w:t>Journey</w:t>
-            </w:r>
+            <w:ins w:id="208" w:author="Julie Sewards" w:date="2014-04-03T21:15:00Z">
+              <w:r>
+                <w:rPr>
+                  <w:rFonts w:ascii="Calibri" w:eastAsia="Times New Roman" w:hAnsi="Calibri" w:cs="Times New Roman"/>
+                </w:rPr>
+                <w:t>Journey</w:t>
+              </w:r>
+            </w:ins>
           </w:p>
         </w:tc>
         <w:tc>
@@ -1632,35 +2801,41 @@
             <w:pPr>
               <w:spacing w:line="240" w:lineRule="auto"/>
               <w:rPr>
-                <w:rFonts w:ascii="Calibri" w:eastAsia="Times New Roman" w:hAnsi="Calibri" w:cs="Times New Roman"/>
-              </w:rPr>
-            </w:pPr>
-            <w:r>
-              <w:rPr>
-                <w:rFonts w:ascii="Calibri" w:eastAsia="Times New Roman" w:hAnsi="Calibri" w:cs="Times New Roman"/>
-              </w:rPr>
-              <w:t xml:space="preserve">Subclass of Product </w:t>
-            </w:r>
-          </w:p>
-          <w:p>
-            <w:pPr>
-              <w:spacing w:line="240" w:lineRule="auto"/>
-              <w:rPr>
-                <w:rFonts w:ascii="Calibri" w:eastAsia="Times New Roman" w:hAnsi="Calibri" w:cs="Times New Roman"/>
-              </w:rPr>
-            </w:pPr>
-            <w:r>
-              <w:rPr>
-                <w:rFonts w:ascii="Calibri" w:eastAsia="Times New Roman" w:hAnsi="Calibri" w:cs="Times New Roman"/>
-              </w:rPr>
-              <w:t>Travel by any means will be considered to be a journey</w:t>
-            </w:r>
+                <w:ins w:id="209" w:author="Julie Sewards" w:date="2014-04-03T21:15:00Z"/>
+                <w:rFonts w:ascii="Calibri" w:eastAsia="Times New Roman" w:hAnsi="Calibri" w:cs="Times New Roman"/>
+              </w:rPr>
+            </w:pPr>
+            <w:ins w:id="210" w:author="Julie Sewards" w:date="2014-04-03T21:15:00Z">
+              <w:r>
+                <w:rPr>
+                  <w:rFonts w:ascii="Calibri" w:eastAsia="Times New Roman" w:hAnsi="Calibri" w:cs="Times New Roman"/>
+                </w:rPr>
+                <w:t xml:space="preserve">Subclass of Product </w:t>
+              </w:r>
+            </w:ins>
+          </w:p>
+          <w:p>
+            <w:pPr>
+              <w:spacing w:line="240" w:lineRule="auto"/>
+              <w:rPr>
+                <w:rFonts w:ascii="Calibri" w:eastAsia="Times New Roman" w:hAnsi="Calibri" w:cs="Times New Roman"/>
+              </w:rPr>
+            </w:pPr>
+            <w:ins w:id="211" w:author="Julie Sewards" w:date="2014-04-03T21:15:00Z">
+              <w:r>
+                <w:rPr>
+                  <w:rFonts w:ascii="Calibri" w:eastAsia="Times New Roman" w:hAnsi="Calibri" w:cs="Times New Roman"/>
+                </w:rPr>
+                <w:t>Travel by any means will be considered to be a journey</w:t>
+              </w:r>
+            </w:ins>
           </w:p>
         </w:tc>
       </w:tr>
       <w:tr>
         <w:trPr>
           <w:trHeight w:val="1182"/>
+          <w:ins w:id="212" w:author="Julie Sewards" w:date="2014-04-03T21:15:00Z"/>
         </w:trPr>
         <w:tc>
           <w:tcPr>
@@ -1673,6 +2848,7 @@
             <w:pPr>
               <w:spacing w:line="240" w:lineRule="auto"/>
               <w:rPr>
+                <w:ins w:id="213" w:author="Julie Sewards" w:date="2014-04-03T21:15:00Z"/>
                 <w:rFonts w:ascii="Calibri" w:eastAsia="Times New Roman" w:hAnsi="Calibri" w:cs="Times New Roman"/>
               </w:rPr>
             </w:pPr>
@@ -1680,50 +2856,73 @@
               <w:rPr>
                 <w:rFonts w:ascii="Calibri" w:eastAsia="Times New Roman" w:hAnsi="Calibri" w:cs="Times New Roman"/>
               </w:rPr>
-              <w:t>accommodation product</w:t>
+              <w:t>a</w:t>
             </w:r>
-          </w:p>
-          <w:p>
-            <w:pPr>
-              <w:spacing w:line="240" w:lineRule="auto"/>
-              <w:rPr>
-                <w:rFonts w:ascii="Calibri" w:eastAsia="Times New Roman" w:hAnsi="Calibri" w:cs="Times New Roman"/>
-              </w:rPr>
-            </w:pPr>
+            <w:ins w:id="214" w:author="Julie Sewards" w:date="2014-04-03T21:15:00Z">
+              <w:r>
+                <w:rPr>
+                  <w:rFonts w:ascii="Calibri" w:eastAsia="Times New Roman" w:hAnsi="Calibri" w:cs="Times New Roman"/>
+                </w:rPr>
+                <w:t>ccommodation</w:t>
+              </w:r>
+            </w:ins>
             <w:r>
               <w:rPr>
                 <w:rFonts w:ascii="Calibri" w:eastAsia="Times New Roman" w:hAnsi="Calibri" w:cs="Times New Roman"/>
               </w:rPr>
-              <w:t>hostels</w:t>
+              <w:t xml:space="preserve"> product</w:t>
             </w:r>
           </w:p>
           <w:p>
             <w:pPr>
               <w:spacing w:line="240" w:lineRule="auto"/>
               <w:rPr>
-                <w:rFonts w:ascii="Calibri" w:eastAsia="Times New Roman" w:hAnsi="Calibri" w:cs="Times New Roman"/>
-              </w:rPr>
-            </w:pPr>
-            <w:r>
-              <w:rPr>
-                <w:rFonts w:ascii="Calibri" w:eastAsia="Times New Roman" w:hAnsi="Calibri" w:cs="Times New Roman"/>
-              </w:rPr>
-              <w:t>hotel</w:t>
-            </w:r>
-          </w:p>
-          <w:p>
-            <w:pPr>
-              <w:spacing w:line="240" w:lineRule="auto"/>
-              <w:rPr>
-                <w:rFonts w:ascii="Calibri" w:eastAsia="Times New Roman" w:hAnsi="Calibri" w:cs="Times New Roman"/>
-              </w:rPr>
-            </w:pPr>
-            <w:r>
-              <w:rPr>
-                <w:rFonts w:ascii="Calibri" w:eastAsia="Times New Roman" w:hAnsi="Calibri" w:cs="Times New Roman"/>
-              </w:rPr>
-              <w:t>resorts</w:t>
-            </w:r>
+                <w:ins w:id="215" w:author="Julie Sewards" w:date="2014-04-03T21:15:00Z"/>
+                <w:rFonts w:ascii="Calibri" w:eastAsia="Times New Roman" w:hAnsi="Calibri" w:cs="Times New Roman"/>
+              </w:rPr>
+            </w:pPr>
+            <w:ins w:id="216" w:author="Julie Sewards" w:date="2014-04-03T21:15:00Z">
+              <w:r>
+                <w:rPr>
+                  <w:rFonts w:ascii="Calibri" w:eastAsia="Times New Roman" w:hAnsi="Calibri" w:cs="Times New Roman"/>
+                </w:rPr>
+                <w:t>hostels</w:t>
+              </w:r>
+            </w:ins>
+          </w:p>
+          <w:p>
+            <w:pPr>
+              <w:spacing w:line="240" w:lineRule="auto"/>
+              <w:rPr>
+                <w:ins w:id="217" w:author="Julie Sewards" w:date="2014-04-03T21:15:00Z"/>
+                <w:rFonts w:ascii="Calibri" w:eastAsia="Times New Roman" w:hAnsi="Calibri" w:cs="Times New Roman"/>
+              </w:rPr>
+            </w:pPr>
+            <w:ins w:id="218" w:author="Julie Sewards" w:date="2014-04-03T21:15:00Z">
+              <w:r>
+                <w:rPr>
+                  <w:rFonts w:ascii="Calibri" w:eastAsia="Times New Roman" w:hAnsi="Calibri" w:cs="Times New Roman"/>
+                </w:rPr>
+                <w:t>hotel</w:t>
+              </w:r>
+            </w:ins>
+          </w:p>
+          <w:p>
+            <w:pPr>
+              <w:spacing w:line="240" w:lineRule="auto"/>
+              <w:rPr>
+                <w:ins w:id="219" w:author="Julie Sewards" w:date="2014-04-03T21:15:00Z"/>
+                <w:rFonts w:ascii="Calibri" w:eastAsia="Times New Roman" w:hAnsi="Calibri" w:cs="Times New Roman"/>
+              </w:rPr>
+            </w:pPr>
+            <w:ins w:id="220" w:author="Julie Sewards" w:date="2014-04-03T21:15:00Z">
+              <w:r>
+                <w:rPr>
+                  <w:rFonts w:ascii="Calibri" w:eastAsia="Times New Roman" w:hAnsi="Calibri" w:cs="Times New Roman"/>
+                </w:rPr>
+                <w:t>resorts</w:t>
+              </w:r>
+            </w:ins>
           </w:p>
         </w:tc>
         <w:tc>
@@ -1738,15 +2937,18 @@
               <w:spacing w:line="240" w:lineRule="auto"/>
               <w:jc w:val="center"/>
               <w:rPr>
-                <w:rFonts w:ascii="Calibri" w:eastAsia="Times New Roman" w:hAnsi="Calibri" w:cs="Times New Roman"/>
-              </w:rPr>
-            </w:pPr>
-            <w:r>
-              <w:rPr>
-                <w:rFonts w:ascii="Calibri" w:eastAsia="Times New Roman" w:hAnsi="Calibri" w:cs="Times New Roman"/>
-              </w:rPr>
-              <w:t>Yes</w:t>
-            </w:r>
+                <w:ins w:id="221" w:author="Julie Sewards" w:date="2014-04-03T21:15:00Z"/>
+                <w:rFonts w:ascii="Calibri" w:eastAsia="Times New Roman" w:hAnsi="Calibri" w:cs="Times New Roman"/>
+              </w:rPr>
+            </w:pPr>
+            <w:ins w:id="222" w:author="Julie Sewards" w:date="2014-04-03T21:15:00Z">
+              <w:r>
+                <w:rPr>
+                  <w:rFonts w:ascii="Calibri" w:eastAsia="Times New Roman" w:hAnsi="Calibri" w:cs="Times New Roman"/>
+                </w:rPr>
+                <w:t>Yes</w:t>
+              </w:r>
+            </w:ins>
           </w:p>
         </w:tc>
         <w:tc>
@@ -1759,41 +2961,48 @@
               <w:spacing w:line="240" w:lineRule="auto"/>
               <w:jc w:val="center"/>
               <w:rPr>
-                <w:rFonts w:ascii="Calibri" w:eastAsia="Times New Roman" w:hAnsi="Calibri" w:cs="Times New Roman"/>
-              </w:rPr>
-            </w:pPr>
-            <w:r>
-              <w:rPr>
-                <w:rFonts w:ascii="Calibri" w:eastAsia="Times New Roman" w:hAnsi="Calibri" w:cs="Times New Roman"/>
-              </w:rPr>
-              <w:t>Accommodation</w:t>
-            </w:r>
-          </w:p>
-        </w:tc>
-        <w:tc>
-          <w:tcPr>
-            <w:tcW w:w="0" w:type="auto"/>
-            <w:vAlign w:val="center"/>
-          </w:tcPr>
-          <w:p>
-            <w:pPr>
-              <w:spacing w:line="240" w:lineRule="auto"/>
-              <w:rPr>
-                <w:rFonts w:ascii="Calibri" w:eastAsia="Times New Roman" w:hAnsi="Calibri" w:cs="Times New Roman"/>
-              </w:rPr>
-            </w:pPr>
-            <w:r>
-              <w:rPr>
-                <w:rFonts w:ascii="Calibri" w:eastAsia="Times New Roman" w:hAnsi="Calibri" w:cs="Times New Roman"/>
-              </w:rPr>
-              <w:t>Subclass of Product</w:t>
-            </w:r>
+                <w:ins w:id="223" w:author="Julie Sewards" w:date="2014-04-03T21:15:00Z"/>
+                <w:rFonts w:ascii="Calibri" w:eastAsia="Times New Roman" w:hAnsi="Calibri" w:cs="Times New Roman"/>
+              </w:rPr>
+            </w:pPr>
+            <w:ins w:id="224" w:author="Julie Sewards" w:date="2014-04-03T21:15:00Z">
+              <w:r>
+                <w:rPr>
+                  <w:rFonts w:ascii="Calibri" w:eastAsia="Times New Roman" w:hAnsi="Calibri" w:cs="Times New Roman"/>
+                </w:rPr>
+                <w:t>Accommodation</w:t>
+              </w:r>
+            </w:ins>
+          </w:p>
+        </w:tc>
+        <w:tc>
+          <w:tcPr>
+            <w:tcW w:w="0" w:type="auto"/>
+            <w:vAlign w:val="center"/>
+          </w:tcPr>
+          <w:p>
+            <w:pPr>
+              <w:spacing w:line="240" w:lineRule="auto"/>
+              <w:rPr>
+                <w:ins w:id="225" w:author="Julie Sewards" w:date="2014-04-03T21:15:00Z"/>
+                <w:rFonts w:ascii="Calibri" w:eastAsia="Times New Roman" w:hAnsi="Calibri" w:cs="Times New Roman"/>
+              </w:rPr>
+            </w:pPr>
+            <w:ins w:id="226" w:author="Julie Sewards" w:date="2014-04-03T21:15:00Z">
+              <w:r>
+                <w:rPr>
+                  <w:rFonts w:ascii="Calibri" w:eastAsia="Times New Roman" w:hAnsi="Calibri" w:cs="Times New Roman"/>
+                </w:rPr>
+                <w:t>Subclass of Product</w:t>
+              </w:r>
+            </w:ins>
           </w:p>
         </w:tc>
       </w:tr>
       <w:tr>
         <w:trPr>
           <w:trHeight w:val="503"/>
+          <w:ins w:id="227" w:author="Julie Sewards" w:date="2014-04-03T21:15:00Z"/>
         </w:trPr>
         <w:tc>
           <w:tcPr>
@@ -1812,6 +3021,7 @@
             <w:pPr>
               <w:spacing w:line="240" w:lineRule="auto"/>
               <w:rPr>
+                <w:ins w:id="228" w:author="Julie Sewards" w:date="2014-04-03T21:15:00Z"/>
                 <w:rFonts w:ascii="Calibri" w:eastAsia="Times New Roman" w:hAnsi="Calibri" w:cs="Times New Roman"/>
               </w:rPr>
             </w:pPr>
@@ -1821,12 +3031,14 @@
               </w:rPr>
               <w:t>p</w:t>
             </w:r>
-            <w:r>
-              <w:rPr>
-                <w:rFonts w:ascii="Calibri" w:eastAsia="Times New Roman" w:hAnsi="Calibri" w:cs="Times New Roman"/>
-              </w:rPr>
-              <w:t>ackage</w:t>
-            </w:r>
+            <w:ins w:id="229" w:author="Julie Sewards" w:date="2014-04-03T21:15:00Z">
+              <w:r>
+                <w:rPr>
+                  <w:rFonts w:ascii="Calibri" w:eastAsia="Times New Roman" w:hAnsi="Calibri" w:cs="Times New Roman"/>
+                </w:rPr>
+                <w:t>ackage</w:t>
+              </w:r>
+            </w:ins>
             <w:r>
               <w:rPr>
                 <w:rFonts w:ascii="Calibri" w:eastAsia="Times New Roman" w:hAnsi="Calibri" w:cs="Times New Roman"/>
@@ -1853,15 +3065,18 @@
               <w:spacing w:line="240" w:lineRule="auto"/>
               <w:jc w:val="center"/>
               <w:rPr>
-                <w:rFonts w:ascii="Calibri" w:eastAsia="Times New Roman" w:hAnsi="Calibri" w:cs="Times New Roman"/>
-              </w:rPr>
-            </w:pPr>
-            <w:r>
-              <w:rPr>
-                <w:rFonts w:ascii="Calibri" w:eastAsia="Times New Roman" w:hAnsi="Calibri" w:cs="Times New Roman"/>
-              </w:rPr>
-              <w:t>Yes</w:t>
-            </w:r>
+                <w:ins w:id="230" w:author="Julie Sewards" w:date="2014-04-03T21:15:00Z"/>
+                <w:rFonts w:ascii="Calibri" w:eastAsia="Times New Roman" w:hAnsi="Calibri" w:cs="Times New Roman"/>
+              </w:rPr>
+            </w:pPr>
+            <w:ins w:id="231" w:author="Julie Sewards" w:date="2014-04-03T21:15:00Z">
+              <w:r>
+                <w:rPr>
+                  <w:rFonts w:ascii="Calibri" w:eastAsia="Times New Roman" w:hAnsi="Calibri" w:cs="Times New Roman"/>
+                </w:rPr>
+                <w:t>Yes</w:t>
+              </w:r>
+            </w:ins>
           </w:p>
         </w:tc>
         <w:tc>
@@ -1880,16 +3095,19 @@
               <w:spacing w:line="240" w:lineRule="auto"/>
               <w:jc w:val="center"/>
               <w:rPr>
+                <w:ins w:id="232" w:author="Julie Sewards" w:date="2014-04-03T21:15:00Z"/>
                 <w:rFonts w:ascii="Calibri" w:eastAsia="Times New Roman" w:hAnsi="Calibri" w:cs="Times New Roman"/>
               </w:rPr>
             </w:pPr>
             <w:proofErr w:type="spellStart"/>
-            <w:r>
-              <w:rPr>
-                <w:rFonts w:ascii="Calibri" w:eastAsia="Times New Roman" w:hAnsi="Calibri" w:cs="Times New Roman"/>
-              </w:rPr>
-              <w:t>Package</w:t>
-            </w:r>
+            <w:ins w:id="233" w:author="Julie Sewards" w:date="2014-04-03T21:15:00Z">
+              <w:r>
+                <w:rPr>
+                  <w:rFonts w:ascii="Calibri" w:eastAsia="Times New Roman" w:hAnsi="Calibri" w:cs="Times New Roman"/>
+                </w:rPr>
+                <w:t>Package</w:t>
+              </w:r>
+            </w:ins>
             <w:r>
               <w:rPr>
                 <w:rFonts w:ascii="Calibri" w:eastAsia="Times New Roman" w:hAnsi="Calibri" w:cs="Times New Roman"/>
@@ -1914,21 +3132,25 @@
             <w:pPr>
               <w:spacing w:line="240" w:lineRule="auto"/>
               <w:rPr>
-                <w:rFonts w:ascii="Calibri" w:eastAsia="Times New Roman" w:hAnsi="Calibri" w:cs="Times New Roman"/>
-              </w:rPr>
-            </w:pPr>
-            <w:r>
-              <w:rPr>
-                <w:rFonts w:ascii="Calibri" w:eastAsia="Times New Roman" w:hAnsi="Calibri" w:cs="Times New Roman"/>
-              </w:rPr>
-              <w:t>Subclass of Product</w:t>
-            </w:r>
+                <w:ins w:id="234" w:author="Julie Sewards" w:date="2014-04-03T21:15:00Z"/>
+                <w:rFonts w:ascii="Calibri" w:eastAsia="Times New Roman" w:hAnsi="Calibri" w:cs="Times New Roman"/>
+              </w:rPr>
+            </w:pPr>
+            <w:ins w:id="235" w:author="Julie Sewards" w:date="2014-04-03T21:15:00Z">
+              <w:r>
+                <w:rPr>
+                  <w:rFonts w:ascii="Calibri" w:eastAsia="Times New Roman" w:hAnsi="Calibri" w:cs="Times New Roman"/>
+                </w:rPr>
+                <w:t>Subclass of Product</w:t>
+              </w:r>
+            </w:ins>
           </w:p>
         </w:tc>
       </w:tr>
       <w:tr>
         <w:trPr>
           <w:trHeight w:val="288"/>
+          <w:ins w:id="236" w:author="Julie Sewards" w:date="2014-04-03T21:15:00Z"/>
         </w:trPr>
         <w:tc>
           <w:tcPr>
@@ -1942,15 +3164,18 @@
             <w:pPr>
               <w:spacing w:line="240" w:lineRule="auto"/>
               <w:rPr>
-                <w:rFonts w:ascii="Calibri" w:eastAsia="Times New Roman" w:hAnsi="Calibri" w:cs="Times New Roman"/>
-              </w:rPr>
-            </w:pPr>
-            <w:r>
-              <w:rPr>
-                <w:rFonts w:ascii="Calibri" w:eastAsia="Times New Roman" w:hAnsi="Calibri" w:cs="Times New Roman"/>
-              </w:rPr>
-              <w:t>alerts</w:t>
-            </w:r>
+                <w:ins w:id="237" w:author="Julie Sewards" w:date="2014-04-03T21:15:00Z"/>
+                <w:rFonts w:ascii="Calibri" w:eastAsia="Times New Roman" w:hAnsi="Calibri" w:cs="Times New Roman"/>
+              </w:rPr>
+            </w:pPr>
+            <w:ins w:id="238" w:author="Julie Sewards" w:date="2014-04-03T21:15:00Z">
+              <w:r>
+                <w:rPr>
+                  <w:rFonts w:ascii="Calibri" w:eastAsia="Times New Roman" w:hAnsi="Calibri" w:cs="Times New Roman"/>
+                </w:rPr>
+                <w:t>alerts</w:t>
+              </w:r>
+            </w:ins>
           </w:p>
         </w:tc>
         <w:tc>
@@ -1966,15 +3191,18 @@
               <w:spacing w:line="240" w:lineRule="auto"/>
               <w:jc w:val="center"/>
               <w:rPr>
-                <w:rFonts w:ascii="Calibri" w:eastAsia="Times New Roman" w:hAnsi="Calibri" w:cs="Times New Roman"/>
-              </w:rPr>
-            </w:pPr>
-            <w:r>
-              <w:rPr>
-                <w:rFonts w:ascii="Calibri" w:eastAsia="Times New Roman" w:hAnsi="Calibri" w:cs="Times New Roman"/>
-              </w:rPr>
-              <w:t>No</w:t>
-            </w:r>
+                <w:ins w:id="239" w:author="Julie Sewards" w:date="2014-04-03T21:15:00Z"/>
+                <w:rFonts w:ascii="Calibri" w:eastAsia="Times New Roman" w:hAnsi="Calibri" w:cs="Times New Roman"/>
+              </w:rPr>
+            </w:pPr>
+            <w:ins w:id="240" w:author="Julie Sewards" w:date="2014-04-03T21:15:00Z">
+              <w:r>
+                <w:rPr>
+                  <w:rFonts w:ascii="Calibri" w:eastAsia="Times New Roman" w:hAnsi="Calibri" w:cs="Times New Roman"/>
+                </w:rPr>
+                <w:t>No</w:t>
+              </w:r>
+            </w:ins>
           </w:p>
         </w:tc>
         <w:tc>
@@ -1987,41 +3215,46 @@
               <w:spacing w:line="240" w:lineRule="auto"/>
               <w:jc w:val="center"/>
               <w:rPr>
-                <w:rFonts w:ascii="Calibri" w:eastAsia="Times New Roman" w:hAnsi="Calibri" w:cs="Times New Roman"/>
-              </w:rPr>
-            </w:pPr>
-          </w:p>
-        </w:tc>
-        <w:tc>
-          <w:tcPr>
-            <w:tcW w:w="0" w:type="auto"/>
-            <w:vAlign w:val="center"/>
-          </w:tcPr>
-          <w:p>
-            <w:pPr>
-              <w:spacing w:line="240" w:lineRule="auto"/>
-              <w:rPr>
-                <w:rFonts w:ascii="Calibri" w:eastAsia="Times New Roman" w:hAnsi="Calibri" w:cs="Times New Roman"/>
-              </w:rPr>
-            </w:pPr>
-            <w:r>
-              <w:rPr>
-                <w:rFonts w:ascii="Calibri" w:eastAsia="Times New Roman" w:hAnsi="Calibri" w:cs="Times New Roman"/>
-              </w:rPr>
-              <w:t xml:space="preserve">Part of </w:t>
-            </w:r>
-            <w:r>
-              <w:rPr>
-                <w:rFonts w:ascii="Calibri" w:eastAsia="Times New Roman" w:hAnsi="Calibri" w:cs="Times New Roman"/>
-              </w:rPr>
-              <w:t>promotional mailing subsystem</w:t>
-            </w:r>
+                <w:ins w:id="241" w:author="Julie Sewards" w:date="2014-04-03T21:15:00Z"/>
+                <w:rFonts w:ascii="Calibri" w:eastAsia="Times New Roman" w:hAnsi="Calibri" w:cs="Times New Roman"/>
+              </w:rPr>
+            </w:pPr>
+          </w:p>
+        </w:tc>
+        <w:tc>
+          <w:tcPr>
+            <w:tcW w:w="0" w:type="auto"/>
+            <w:vAlign w:val="center"/>
+          </w:tcPr>
+          <w:p>
+            <w:pPr>
+              <w:spacing w:line="240" w:lineRule="auto"/>
+              <w:rPr>
+                <w:ins w:id="242" w:author="Julie Sewards" w:date="2014-04-03T21:15:00Z"/>
+                <w:rFonts w:ascii="Calibri" w:eastAsia="Times New Roman" w:hAnsi="Calibri" w:cs="Times New Roman"/>
+              </w:rPr>
+            </w:pPr>
+            <w:ins w:id="243" w:author="Julie Sewards" w:date="2014-04-03T21:15:00Z">
+              <w:r>
+                <w:rPr>
+                  <w:rFonts w:ascii="Calibri" w:eastAsia="Times New Roman" w:hAnsi="Calibri" w:cs="Times New Roman"/>
+                </w:rPr>
+                <w:t xml:space="preserve">Part of </w:t>
+              </w:r>
+              <w:r>
+                <w:rPr>
+                  <w:rFonts w:ascii="Calibri" w:eastAsia="Times New Roman" w:hAnsi="Calibri" w:cs="Times New Roman"/>
+                </w:rPr>
+                <w:t>promotional mailing subsystem</w:t>
+              </w:r>
+            </w:ins>
           </w:p>
         </w:tc>
       </w:tr>
       <w:tr>
         <w:trPr>
           <w:trHeight w:val="288"/>
+          <w:ins w:id="244" w:author="Julie Sewards" w:date="2014-04-03T21:15:00Z"/>
         </w:trPr>
         <w:tc>
           <w:tcPr>
@@ -2035,15 +3268,18 @@
             <w:pPr>
               <w:spacing w:line="240" w:lineRule="auto"/>
               <w:rPr>
-                <w:rFonts w:ascii="Calibri" w:eastAsia="Times New Roman" w:hAnsi="Calibri" w:cs="Times New Roman"/>
-              </w:rPr>
-            </w:pPr>
-            <w:r>
-              <w:rPr>
-                <w:rFonts w:ascii="Calibri" w:eastAsia="Times New Roman" w:hAnsi="Calibri" w:cs="Times New Roman"/>
-              </w:rPr>
-              <w:t>booking</w:t>
-            </w:r>
+                <w:ins w:id="245" w:author="Julie Sewards" w:date="2014-04-03T21:15:00Z"/>
+                <w:rFonts w:ascii="Calibri" w:eastAsia="Times New Roman" w:hAnsi="Calibri" w:cs="Times New Roman"/>
+              </w:rPr>
+            </w:pPr>
+            <w:ins w:id="246" w:author="Julie Sewards" w:date="2014-04-03T21:15:00Z">
+              <w:r>
+                <w:rPr>
+                  <w:rFonts w:ascii="Calibri" w:eastAsia="Times New Roman" w:hAnsi="Calibri" w:cs="Times New Roman"/>
+                </w:rPr>
+                <w:t>booking</w:t>
+              </w:r>
+            </w:ins>
           </w:p>
         </w:tc>
         <w:tc>
@@ -2059,15 +3295,18 @@
               <w:spacing w:line="240" w:lineRule="auto"/>
               <w:jc w:val="center"/>
               <w:rPr>
-                <w:rFonts w:ascii="Calibri" w:eastAsia="Times New Roman" w:hAnsi="Calibri" w:cs="Times New Roman"/>
-              </w:rPr>
-            </w:pPr>
-            <w:r>
-              <w:rPr>
-                <w:rFonts w:ascii="Calibri" w:eastAsia="Times New Roman" w:hAnsi="Calibri" w:cs="Times New Roman"/>
-              </w:rPr>
-              <w:t>Yes</w:t>
-            </w:r>
+                <w:ins w:id="247" w:author="Julie Sewards" w:date="2014-04-03T21:15:00Z"/>
+                <w:rFonts w:ascii="Calibri" w:eastAsia="Times New Roman" w:hAnsi="Calibri" w:cs="Times New Roman"/>
+              </w:rPr>
+            </w:pPr>
+            <w:ins w:id="248" w:author="Julie Sewards" w:date="2014-04-03T21:15:00Z">
+              <w:r>
+                <w:rPr>
+                  <w:rFonts w:ascii="Calibri" w:eastAsia="Times New Roman" w:hAnsi="Calibri" w:cs="Times New Roman"/>
+                </w:rPr>
+                <w:t>Yes</w:t>
+              </w:r>
+            </w:ins>
           </w:p>
         </w:tc>
         <w:tc>
@@ -2080,41 +3319,48 @@
               <w:spacing w:line="240" w:lineRule="auto"/>
               <w:jc w:val="center"/>
               <w:rPr>
-                <w:rFonts w:ascii="Calibri" w:eastAsia="Times New Roman" w:hAnsi="Calibri" w:cs="Times New Roman"/>
-              </w:rPr>
-            </w:pPr>
-            <w:r>
-              <w:rPr>
-                <w:rFonts w:ascii="Calibri" w:eastAsia="Times New Roman" w:hAnsi="Calibri" w:cs="Times New Roman"/>
-              </w:rPr>
-              <w:t>Booking</w:t>
-            </w:r>
-          </w:p>
-        </w:tc>
-        <w:tc>
-          <w:tcPr>
-            <w:tcW w:w="0" w:type="auto"/>
-            <w:vAlign w:val="center"/>
-          </w:tcPr>
-          <w:p>
-            <w:pPr>
-              <w:spacing w:line="240" w:lineRule="auto"/>
-              <w:rPr>
-                <w:rFonts w:ascii="Calibri" w:eastAsia="Times New Roman" w:hAnsi="Calibri" w:cs="Times New Roman"/>
-              </w:rPr>
-            </w:pPr>
-            <w:r>
-              <w:rPr>
-                <w:rFonts w:ascii="Calibri" w:eastAsia="Times New Roman" w:hAnsi="Calibri" w:cs="Times New Roman"/>
-              </w:rPr>
-              <w:t>Class holds all information about an individual booking</w:t>
-            </w:r>
+                <w:ins w:id="249" w:author="Julie Sewards" w:date="2014-04-03T21:15:00Z"/>
+                <w:rFonts w:ascii="Calibri" w:eastAsia="Times New Roman" w:hAnsi="Calibri" w:cs="Times New Roman"/>
+              </w:rPr>
+            </w:pPr>
+            <w:ins w:id="250" w:author="Julie Sewards" w:date="2014-04-03T21:15:00Z">
+              <w:r>
+                <w:rPr>
+                  <w:rFonts w:ascii="Calibri" w:eastAsia="Times New Roman" w:hAnsi="Calibri" w:cs="Times New Roman"/>
+                </w:rPr>
+                <w:t>Booking</w:t>
+              </w:r>
+            </w:ins>
+          </w:p>
+        </w:tc>
+        <w:tc>
+          <w:tcPr>
+            <w:tcW w:w="0" w:type="auto"/>
+            <w:vAlign w:val="center"/>
+          </w:tcPr>
+          <w:p>
+            <w:pPr>
+              <w:spacing w:line="240" w:lineRule="auto"/>
+              <w:rPr>
+                <w:ins w:id="251" w:author="Julie Sewards" w:date="2014-04-03T21:15:00Z"/>
+                <w:rFonts w:ascii="Calibri" w:eastAsia="Times New Roman" w:hAnsi="Calibri" w:cs="Times New Roman"/>
+              </w:rPr>
+            </w:pPr>
+            <w:ins w:id="252" w:author="Julie Sewards" w:date="2014-04-03T21:15:00Z">
+              <w:r>
+                <w:rPr>
+                  <w:rFonts w:ascii="Calibri" w:eastAsia="Times New Roman" w:hAnsi="Calibri" w:cs="Times New Roman"/>
+                </w:rPr>
+                <w:t>Class holds all information about an individual booking</w:t>
+              </w:r>
+            </w:ins>
           </w:p>
         </w:tc>
       </w:tr>
       <w:tr>
         <w:trPr>
           <w:trHeight w:val="515"/>
+          <w:ins w:id="253" w:author="Julie Sewards" w:date="2014-04-03T21:15:00Z"/>
         </w:trPr>
         <w:tc>
           <w:tcPr>
@@ -2128,29 +3374,35 @@
             <w:pPr>
               <w:spacing w:line="240" w:lineRule="auto"/>
               <w:rPr>
-                <w:rFonts w:ascii="Calibri" w:eastAsia="Times New Roman" w:hAnsi="Calibri" w:cs="Times New Roman"/>
-              </w:rPr>
-            </w:pPr>
-            <w:r>
-              <w:rPr>
-                <w:rFonts w:ascii="Calibri" w:eastAsia="Times New Roman" w:hAnsi="Calibri" w:cs="Times New Roman"/>
-              </w:rPr>
-              <w:t>company</w:t>
-            </w:r>
-          </w:p>
-          <w:p>
-            <w:pPr>
-              <w:spacing w:line="240" w:lineRule="auto"/>
-              <w:rPr>
-                <w:rFonts w:ascii="Calibri" w:eastAsia="Times New Roman" w:hAnsi="Calibri" w:cs="Times New Roman"/>
-              </w:rPr>
-            </w:pPr>
-            <w:r>
-              <w:rPr>
-                <w:rFonts w:ascii="Calibri" w:eastAsia="Times New Roman" w:hAnsi="Calibri" w:cs="Times New Roman"/>
-              </w:rPr>
-              <w:t>subscriber</w:t>
-            </w:r>
+                <w:ins w:id="254" w:author="Julie Sewards" w:date="2014-04-03T21:15:00Z"/>
+                <w:rFonts w:ascii="Calibri" w:eastAsia="Times New Roman" w:hAnsi="Calibri" w:cs="Times New Roman"/>
+              </w:rPr>
+            </w:pPr>
+            <w:ins w:id="255" w:author="Julie Sewards" w:date="2014-04-03T21:15:00Z">
+              <w:r>
+                <w:rPr>
+                  <w:rFonts w:ascii="Calibri" w:eastAsia="Times New Roman" w:hAnsi="Calibri" w:cs="Times New Roman"/>
+                </w:rPr>
+                <w:t>company</w:t>
+              </w:r>
+            </w:ins>
+          </w:p>
+          <w:p>
+            <w:pPr>
+              <w:spacing w:line="240" w:lineRule="auto"/>
+              <w:rPr>
+                <w:ins w:id="256" w:author="Julie Sewards" w:date="2014-04-03T21:15:00Z"/>
+                <w:rFonts w:ascii="Calibri" w:eastAsia="Times New Roman" w:hAnsi="Calibri" w:cs="Times New Roman"/>
+              </w:rPr>
+            </w:pPr>
+            <w:ins w:id="257" w:author="Julie Sewards" w:date="2014-04-03T21:15:00Z">
+              <w:r>
+                <w:rPr>
+                  <w:rFonts w:ascii="Calibri" w:eastAsia="Times New Roman" w:hAnsi="Calibri" w:cs="Times New Roman"/>
+                </w:rPr>
+                <w:t>subscriber</w:t>
+              </w:r>
+            </w:ins>
           </w:p>
         </w:tc>
         <w:tc>
@@ -2166,15 +3418,18 @@
               <w:spacing w:line="240" w:lineRule="auto"/>
               <w:jc w:val="center"/>
               <w:rPr>
-                <w:rFonts w:ascii="Calibri" w:eastAsia="Times New Roman" w:hAnsi="Calibri" w:cs="Times New Roman"/>
-              </w:rPr>
-            </w:pPr>
-            <w:r>
-              <w:rPr>
-                <w:rFonts w:ascii="Calibri" w:eastAsia="Times New Roman" w:hAnsi="Calibri" w:cs="Times New Roman"/>
-              </w:rPr>
-              <w:t>No</w:t>
-            </w:r>
+                <w:ins w:id="258" w:author="Julie Sewards" w:date="2014-04-03T21:15:00Z"/>
+                <w:rFonts w:ascii="Calibri" w:eastAsia="Times New Roman" w:hAnsi="Calibri" w:cs="Times New Roman"/>
+              </w:rPr>
+            </w:pPr>
+            <w:ins w:id="259" w:author="Julie Sewards" w:date="2014-04-03T21:15:00Z">
+              <w:r>
+                <w:rPr>
+                  <w:rFonts w:ascii="Calibri" w:eastAsia="Times New Roman" w:hAnsi="Calibri" w:cs="Times New Roman"/>
+                </w:rPr>
+                <w:t>No</w:t>
+              </w:r>
+            </w:ins>
           </w:p>
         </w:tc>
         <w:tc>
@@ -2187,35 +3442,40 @@
               <w:spacing w:line="240" w:lineRule="auto"/>
               <w:jc w:val="center"/>
               <w:rPr>
-                <w:rFonts w:ascii="Calibri" w:eastAsia="Times New Roman" w:hAnsi="Calibri" w:cs="Times New Roman"/>
-              </w:rPr>
-            </w:pPr>
-          </w:p>
-        </w:tc>
-        <w:tc>
-          <w:tcPr>
-            <w:tcW w:w="0" w:type="auto"/>
-            <w:vAlign w:val="center"/>
-          </w:tcPr>
-          <w:p>
-            <w:pPr>
-              <w:spacing w:line="240" w:lineRule="auto"/>
-              <w:rPr>
-                <w:rFonts w:ascii="Calibri" w:eastAsia="Times New Roman" w:hAnsi="Calibri" w:cs="Times New Roman"/>
-              </w:rPr>
-            </w:pPr>
-            <w:r>
-              <w:rPr>
-                <w:rFonts w:ascii="Calibri" w:eastAsia="Times New Roman" w:hAnsi="Calibri" w:cs="Times New Roman"/>
-              </w:rPr>
-              <w:t>Part of subsystem that handles company subscriptions</w:t>
-            </w:r>
+                <w:ins w:id="260" w:author="Julie Sewards" w:date="2014-04-03T21:15:00Z"/>
+                <w:rFonts w:ascii="Calibri" w:eastAsia="Times New Roman" w:hAnsi="Calibri" w:cs="Times New Roman"/>
+              </w:rPr>
+            </w:pPr>
+          </w:p>
+        </w:tc>
+        <w:tc>
+          <w:tcPr>
+            <w:tcW w:w="0" w:type="auto"/>
+            <w:vAlign w:val="center"/>
+          </w:tcPr>
+          <w:p>
+            <w:pPr>
+              <w:spacing w:line="240" w:lineRule="auto"/>
+              <w:rPr>
+                <w:ins w:id="261" w:author="Julie Sewards" w:date="2014-04-03T21:15:00Z"/>
+                <w:rFonts w:ascii="Calibri" w:eastAsia="Times New Roman" w:hAnsi="Calibri" w:cs="Times New Roman"/>
+              </w:rPr>
+            </w:pPr>
+            <w:ins w:id="262" w:author="Julie Sewards" w:date="2014-04-03T21:15:00Z">
+              <w:r>
+                <w:rPr>
+                  <w:rFonts w:ascii="Calibri" w:eastAsia="Times New Roman" w:hAnsi="Calibri" w:cs="Times New Roman"/>
+                </w:rPr>
+                <w:t>Part of subsystem that handles company subscriptions</w:t>
+              </w:r>
+            </w:ins>
           </w:p>
         </w:tc>
       </w:tr>
       <w:tr>
         <w:trPr>
           <w:trHeight w:val="335"/>
+          <w:ins w:id="263" w:author="Julie Sewards" w:date="2014-04-03T21:15:00Z"/>
         </w:trPr>
         <w:tc>
           <w:tcPr>
@@ -2229,15 +3489,18 @@
             <w:pPr>
               <w:spacing w:line="240" w:lineRule="auto"/>
               <w:rPr>
-                <w:rFonts w:ascii="Calibri" w:eastAsia="Times New Roman" w:hAnsi="Calibri" w:cs="Times New Roman"/>
-              </w:rPr>
-            </w:pPr>
-            <w:r>
-              <w:rPr>
-                <w:rFonts w:ascii="Calibri" w:eastAsia="Times New Roman" w:hAnsi="Calibri" w:cs="Times New Roman"/>
-              </w:rPr>
-              <w:t>consortium</w:t>
-            </w:r>
+                <w:ins w:id="264" w:author="Julie Sewards" w:date="2014-04-03T21:15:00Z"/>
+                <w:rFonts w:ascii="Calibri" w:eastAsia="Times New Roman" w:hAnsi="Calibri" w:cs="Times New Roman"/>
+              </w:rPr>
+            </w:pPr>
+            <w:ins w:id="265" w:author="Julie Sewards" w:date="2014-04-03T21:15:00Z">
+              <w:r>
+                <w:rPr>
+                  <w:rFonts w:ascii="Calibri" w:eastAsia="Times New Roman" w:hAnsi="Calibri" w:cs="Times New Roman"/>
+                </w:rPr>
+                <w:t>consortium</w:t>
+              </w:r>
+            </w:ins>
           </w:p>
         </w:tc>
         <w:tc>
@@ -2253,15 +3516,18 @@
               <w:spacing w:line="240" w:lineRule="auto"/>
               <w:jc w:val="center"/>
               <w:rPr>
-                <w:rFonts w:ascii="Calibri" w:eastAsia="Times New Roman" w:hAnsi="Calibri" w:cs="Times New Roman"/>
-              </w:rPr>
-            </w:pPr>
-            <w:r>
-              <w:rPr>
-                <w:rFonts w:ascii="Calibri" w:eastAsia="Times New Roman" w:hAnsi="Calibri" w:cs="Times New Roman"/>
-              </w:rPr>
-              <w:t>No</w:t>
-            </w:r>
+                <w:ins w:id="266" w:author="Julie Sewards" w:date="2014-04-03T21:15:00Z"/>
+                <w:rFonts w:ascii="Calibri" w:eastAsia="Times New Roman" w:hAnsi="Calibri" w:cs="Times New Roman"/>
+              </w:rPr>
+            </w:pPr>
+            <w:ins w:id="267" w:author="Julie Sewards" w:date="2014-04-03T21:15:00Z">
+              <w:r>
+                <w:rPr>
+                  <w:rFonts w:ascii="Calibri" w:eastAsia="Times New Roman" w:hAnsi="Calibri" w:cs="Times New Roman"/>
+                </w:rPr>
+                <w:t>No</w:t>
+              </w:r>
+            </w:ins>
           </w:p>
         </w:tc>
         <w:tc>
@@ -2274,35 +3540,40 @@
               <w:spacing w:line="240" w:lineRule="auto"/>
               <w:jc w:val="center"/>
               <w:rPr>
-                <w:rFonts w:ascii="Calibri" w:eastAsia="Times New Roman" w:hAnsi="Calibri" w:cs="Times New Roman"/>
-              </w:rPr>
-            </w:pPr>
-          </w:p>
-        </w:tc>
-        <w:tc>
-          <w:tcPr>
-            <w:tcW w:w="0" w:type="auto"/>
-            <w:vAlign w:val="center"/>
-          </w:tcPr>
-          <w:p>
-            <w:pPr>
-              <w:spacing w:line="240" w:lineRule="auto"/>
-              <w:rPr>
-                <w:rFonts w:ascii="Calibri" w:eastAsia="Times New Roman" w:hAnsi="Calibri" w:cs="Times New Roman"/>
-              </w:rPr>
-            </w:pPr>
-            <w:r>
-              <w:rPr>
-                <w:rFonts w:ascii="Calibri" w:eastAsia="Times New Roman" w:hAnsi="Calibri" w:cs="Times New Roman"/>
-              </w:rPr>
-              <w:t>Part of payment sub-system</w:t>
-            </w:r>
+                <w:ins w:id="268" w:author="Julie Sewards" w:date="2014-04-03T21:15:00Z"/>
+                <w:rFonts w:ascii="Calibri" w:eastAsia="Times New Roman" w:hAnsi="Calibri" w:cs="Times New Roman"/>
+              </w:rPr>
+            </w:pPr>
+          </w:p>
+        </w:tc>
+        <w:tc>
+          <w:tcPr>
+            <w:tcW w:w="0" w:type="auto"/>
+            <w:vAlign w:val="center"/>
+          </w:tcPr>
+          <w:p>
+            <w:pPr>
+              <w:spacing w:line="240" w:lineRule="auto"/>
+              <w:rPr>
+                <w:ins w:id="269" w:author="Julie Sewards" w:date="2014-04-03T21:15:00Z"/>
+                <w:rFonts w:ascii="Calibri" w:eastAsia="Times New Roman" w:hAnsi="Calibri" w:cs="Times New Roman"/>
+              </w:rPr>
+            </w:pPr>
+            <w:ins w:id="270" w:author="Julie Sewards" w:date="2014-04-03T21:15:00Z">
+              <w:r>
+                <w:rPr>
+                  <w:rFonts w:ascii="Calibri" w:eastAsia="Times New Roman" w:hAnsi="Calibri" w:cs="Times New Roman"/>
+                </w:rPr>
+                <w:t>Part of payment sub-system</w:t>
+              </w:r>
+            </w:ins>
           </w:p>
         </w:tc>
       </w:tr>
       <w:tr>
         <w:trPr>
           <w:trHeight w:val="1182"/>
+          <w:ins w:id="271" w:author="Julie Sewards" w:date="2014-04-03T21:15:00Z"/>
         </w:trPr>
         <w:tc>
           <w:tcPr>
@@ -2330,48 +3601,57 @@
             <w:pPr>
               <w:spacing w:line="240" w:lineRule="auto"/>
               <w:rPr>
-                <w:rFonts w:ascii="Calibri" w:eastAsia="Times New Roman" w:hAnsi="Calibri" w:cs="Times New Roman"/>
-              </w:rPr>
-            </w:pPr>
-            <w:r>
-              <w:rPr>
-                <w:rFonts w:ascii="Calibri" w:eastAsia="Times New Roman" w:hAnsi="Calibri" w:cs="Times New Roman"/>
-              </w:rPr>
-              <w:t>credit card</w:t>
-            </w:r>
-          </w:p>
-          <w:p>
-            <w:pPr>
-              <w:spacing w:line="240" w:lineRule="auto"/>
-              <w:rPr>
-                <w:rFonts w:ascii="Calibri" w:eastAsia="Times New Roman" w:hAnsi="Calibri" w:cs="Times New Roman"/>
-              </w:rPr>
-            </w:pPr>
-            <w:r>
-              <w:rPr>
-                <w:rFonts w:ascii="Calibri" w:eastAsia="Times New Roman" w:hAnsi="Calibri" w:cs="Times New Roman"/>
-              </w:rPr>
-              <w:t>debit card</w:t>
-            </w:r>
-          </w:p>
-          <w:p>
-            <w:pPr>
-              <w:spacing w:line="240" w:lineRule="auto"/>
-              <w:rPr>
-                <w:rFonts w:ascii="Calibri" w:eastAsia="Times New Roman" w:hAnsi="Calibri" w:cs="Times New Roman"/>
-              </w:rPr>
-            </w:pPr>
-            <w:r>
-              <w:rPr>
-                <w:rFonts w:ascii="Calibri" w:eastAsia="Times New Roman" w:hAnsi="Calibri" w:cs="Times New Roman"/>
-              </w:rPr>
-              <w:t>gift voucher</w:t>
-            </w:r>
-          </w:p>
-          <w:p>
-            <w:pPr>
-              <w:spacing w:line="240" w:lineRule="auto"/>
-              <w:rPr>
+                <w:ins w:id="272" w:author="Julie Sewards" w:date="2014-04-03T21:15:00Z"/>
+                <w:rFonts w:ascii="Calibri" w:eastAsia="Times New Roman" w:hAnsi="Calibri" w:cs="Times New Roman"/>
+              </w:rPr>
+            </w:pPr>
+            <w:ins w:id="273" w:author="Julie Sewards" w:date="2014-04-03T21:15:00Z">
+              <w:r>
+                <w:rPr>
+                  <w:rFonts w:ascii="Calibri" w:eastAsia="Times New Roman" w:hAnsi="Calibri" w:cs="Times New Roman"/>
+                </w:rPr>
+                <w:t>credit card</w:t>
+              </w:r>
+            </w:ins>
+          </w:p>
+          <w:p>
+            <w:pPr>
+              <w:spacing w:line="240" w:lineRule="auto"/>
+              <w:rPr>
+                <w:ins w:id="274" w:author="Julie Sewards" w:date="2014-04-03T21:15:00Z"/>
+                <w:rFonts w:ascii="Calibri" w:eastAsia="Times New Roman" w:hAnsi="Calibri" w:cs="Times New Roman"/>
+              </w:rPr>
+            </w:pPr>
+            <w:ins w:id="275" w:author="Julie Sewards" w:date="2014-04-03T21:15:00Z">
+              <w:r>
+                <w:rPr>
+                  <w:rFonts w:ascii="Calibri" w:eastAsia="Times New Roman" w:hAnsi="Calibri" w:cs="Times New Roman"/>
+                </w:rPr>
+                <w:t>debit card</w:t>
+              </w:r>
+            </w:ins>
+          </w:p>
+          <w:p>
+            <w:pPr>
+              <w:spacing w:line="240" w:lineRule="auto"/>
+              <w:rPr>
+                <w:rFonts w:ascii="Calibri" w:eastAsia="Times New Roman" w:hAnsi="Calibri" w:cs="Times New Roman"/>
+              </w:rPr>
+            </w:pPr>
+            <w:ins w:id="276" w:author="Julie Sewards" w:date="2014-04-03T21:15:00Z">
+              <w:r>
+                <w:rPr>
+                  <w:rFonts w:ascii="Calibri" w:eastAsia="Times New Roman" w:hAnsi="Calibri" w:cs="Times New Roman"/>
+                </w:rPr>
+                <w:t>gift voucher</w:t>
+              </w:r>
+            </w:ins>
+          </w:p>
+          <w:p>
+            <w:pPr>
+              <w:spacing w:line="240" w:lineRule="auto"/>
+              <w:rPr>
+                <w:ins w:id="277" w:author="Julie Sewards" w:date="2014-04-03T21:15:00Z"/>
                 <w:rFonts w:ascii="Calibri" w:eastAsia="Times New Roman" w:hAnsi="Calibri" w:cs="Times New Roman"/>
               </w:rPr>
             </w:pPr>
@@ -2396,55 +3676,70 @@
               <w:spacing w:line="240" w:lineRule="auto"/>
               <w:jc w:val="center"/>
               <w:rPr>
-                <w:rFonts w:ascii="Calibri" w:eastAsia="Times New Roman" w:hAnsi="Calibri" w:cs="Times New Roman"/>
-              </w:rPr>
-            </w:pPr>
+                <w:ins w:id="278" w:author="Julie Sewards" w:date="2014-04-03T21:15:00Z"/>
+                <w:rFonts w:ascii="Calibri" w:eastAsia="Times New Roman" w:hAnsi="Calibri" w:cs="Times New Roman"/>
+              </w:rPr>
+            </w:pPr>
+            <w:ins w:id="279" w:author="Julie Sewards" w:date="2014-04-03T21:15:00Z">
+              <w:r>
+                <w:rPr>
+                  <w:rFonts w:ascii="Calibri" w:eastAsia="Times New Roman" w:hAnsi="Calibri" w:cs="Times New Roman"/>
+                </w:rPr>
+                <w:t>Yes</w:t>
+              </w:r>
+            </w:ins>
+          </w:p>
+        </w:tc>
+        <w:tc>
+          <w:tcPr>
+            <w:tcW w:w="0" w:type="auto"/>
+            <w:vAlign w:val="center"/>
+          </w:tcPr>
+          <w:p>
+            <w:pPr>
+              <w:spacing w:line="240" w:lineRule="auto"/>
+              <w:jc w:val="center"/>
+              <w:rPr>
+                <w:ins w:id="280" w:author="Julie Sewards" w:date="2014-04-03T21:15:00Z"/>
+                <w:rFonts w:ascii="Calibri" w:eastAsia="Times New Roman" w:hAnsi="Calibri" w:cs="Times New Roman"/>
+              </w:rPr>
+            </w:pPr>
+            <w:ins w:id="281" w:author="Julie Sewards" w:date="2014-04-03T21:15:00Z">
+              <w:r>
+                <w:rPr>
+                  <w:rFonts w:ascii="Calibri" w:eastAsia="Times New Roman" w:hAnsi="Calibri" w:cs="Times New Roman"/>
+                </w:rPr>
+                <w:t>Payment</w:t>
+              </w:r>
+            </w:ins>
+          </w:p>
+        </w:tc>
+        <w:tc>
+          <w:tcPr>
+            <w:tcW w:w="0" w:type="auto"/>
+            <w:vAlign w:val="center"/>
+          </w:tcPr>
+          <w:p>
+            <w:pPr>
+              <w:spacing w:line="240" w:lineRule="auto"/>
+              <w:rPr>
+                <w:ins w:id="282" w:author="Julie Sewards" w:date="2014-04-03T21:15:00Z"/>
+                <w:rFonts w:ascii="Calibri" w:eastAsia="Times New Roman" w:hAnsi="Calibri" w:cs="Times New Roman"/>
+              </w:rPr>
+            </w:pPr>
+            <w:ins w:id="283" w:author="Julie Sewards" w:date="2014-04-03T21:15:00Z">
+              <w:r>
+                <w:rPr>
+                  <w:rFonts w:ascii="Calibri" w:eastAsia="Times New Roman" w:hAnsi="Calibri" w:cs="Times New Roman"/>
+                </w:rPr>
+                <w:t xml:space="preserve">Class holds information </w:t>
+              </w:r>
+            </w:ins>
             <w:r>
               <w:rPr>
                 <w:rFonts w:ascii="Calibri" w:eastAsia="Times New Roman" w:hAnsi="Calibri" w:cs="Times New Roman"/>
               </w:rPr>
-              <w:t>Yes</w:t>
-            </w:r>
-          </w:p>
-        </w:tc>
-        <w:tc>
-          <w:tcPr>
-            <w:tcW w:w="0" w:type="auto"/>
-            <w:vAlign w:val="center"/>
-          </w:tcPr>
-          <w:p>
-            <w:pPr>
-              <w:spacing w:line="240" w:lineRule="auto"/>
-              <w:jc w:val="center"/>
-              <w:rPr>
-                <w:rFonts w:ascii="Calibri" w:eastAsia="Times New Roman" w:hAnsi="Calibri" w:cs="Times New Roman"/>
-              </w:rPr>
-            </w:pPr>
-            <w:r>
-              <w:rPr>
-                <w:rFonts w:ascii="Calibri" w:eastAsia="Times New Roman" w:hAnsi="Calibri" w:cs="Times New Roman"/>
-              </w:rPr>
-              <w:t>Payment</w:t>
-            </w:r>
-          </w:p>
-        </w:tc>
-        <w:tc>
-          <w:tcPr>
-            <w:tcW w:w="0" w:type="auto"/>
-            <w:vAlign w:val="center"/>
-          </w:tcPr>
-          <w:p>
-            <w:pPr>
-              <w:spacing w:line="240" w:lineRule="auto"/>
-              <w:rPr>
-                <w:rFonts w:ascii="Calibri" w:eastAsia="Times New Roman" w:hAnsi="Calibri" w:cs="Times New Roman"/>
-              </w:rPr>
-            </w:pPr>
-            <w:r>
-              <w:rPr>
-                <w:rFonts w:ascii="Calibri" w:eastAsia="Times New Roman" w:hAnsi="Calibri" w:cs="Times New Roman"/>
-              </w:rPr>
-              <w:t>Class holds information relating to a payment (refund is a negative payment)</w:t>
+              <w:t>relating to a payment (refund is a negative payment)</w:t>
             </w:r>
           </w:p>
         </w:tc>
@@ -2545,6 +3840,7 @@
       <w:tr>
         <w:trPr>
           <w:trHeight w:val="1182"/>
+          <w:ins w:id="284" w:author="Julie Sewards" w:date="2014-04-03T21:15:00Z"/>
         </w:trPr>
         <w:tc>
           <w:tcPr>
@@ -2558,62 +3854,74 @@
             <w:pPr>
               <w:spacing w:line="240" w:lineRule="auto"/>
               <w:rPr>
-                <w:rFonts w:ascii="Calibri" w:eastAsia="Times New Roman" w:hAnsi="Calibri" w:cs="Times New Roman"/>
-              </w:rPr>
-            </w:pPr>
-            <w:r>
-              <w:rPr>
-                <w:rFonts w:ascii="Calibri" w:eastAsia="Times New Roman" w:hAnsi="Calibri" w:cs="Times New Roman"/>
-              </w:rPr>
-              <w:t>criteria</w:t>
-            </w:r>
-          </w:p>
-          <w:p>
-            <w:pPr>
-              <w:spacing w:line="240" w:lineRule="auto"/>
-              <w:rPr>
-                <w:rFonts w:ascii="Calibri" w:eastAsia="Times New Roman" w:hAnsi="Calibri" w:cs="Times New Roman"/>
-              </w:rPr>
-            </w:pPr>
-            <w:r>
-              <w:rPr>
-                <w:rFonts w:ascii="Calibri" w:eastAsia="Times New Roman" w:hAnsi="Calibri" w:cs="Times New Roman"/>
-              </w:rPr>
-              <w:t>number of people</w:t>
-            </w:r>
-          </w:p>
-          <w:p>
-            <w:pPr>
-              <w:spacing w:line="240" w:lineRule="auto"/>
-              <w:rPr>
-                <w:rFonts w:ascii="Calibri" w:eastAsia="Times New Roman" w:hAnsi="Calibri" w:cs="Times New Roman"/>
-              </w:rPr>
-            </w:pPr>
-            <w:r>
-              <w:rPr>
-                <w:rFonts w:ascii="Calibri" w:eastAsia="Times New Roman" w:hAnsi="Calibri" w:cs="Times New Roman"/>
-              </w:rPr>
-              <w:t>date</w:t>
-            </w:r>
-          </w:p>
-          <w:p>
-            <w:pPr>
-              <w:spacing w:line="240" w:lineRule="auto"/>
-              <w:rPr>
-                <w:rFonts w:ascii="Calibri" w:eastAsia="Times New Roman" w:hAnsi="Calibri" w:cs="Times New Roman"/>
-              </w:rPr>
-            </w:pPr>
-            <w:r>
-              <w:rPr>
-                <w:rFonts w:ascii="Calibri" w:eastAsia="Times New Roman" w:hAnsi="Calibri" w:cs="Times New Roman"/>
-              </w:rPr>
-              <w:t>price</w:t>
-            </w:r>
-          </w:p>
-          <w:p>
-            <w:pPr>
-              <w:spacing w:line="240" w:lineRule="auto"/>
-              <w:rPr>
+                <w:ins w:id="285" w:author="Julie Sewards" w:date="2014-04-03T21:15:00Z"/>
+                <w:rFonts w:ascii="Calibri" w:eastAsia="Times New Roman" w:hAnsi="Calibri" w:cs="Times New Roman"/>
+              </w:rPr>
+            </w:pPr>
+            <w:ins w:id="286" w:author="Julie Sewards" w:date="2014-04-03T21:15:00Z">
+              <w:r>
+                <w:rPr>
+                  <w:rFonts w:ascii="Calibri" w:eastAsia="Times New Roman" w:hAnsi="Calibri" w:cs="Times New Roman"/>
+                </w:rPr>
+                <w:t>criteria</w:t>
+              </w:r>
+            </w:ins>
+          </w:p>
+          <w:p>
+            <w:pPr>
+              <w:spacing w:line="240" w:lineRule="auto"/>
+              <w:rPr>
+                <w:ins w:id="287" w:author="Julie Sewards" w:date="2014-04-03T21:15:00Z"/>
+                <w:rFonts w:ascii="Calibri" w:eastAsia="Times New Roman" w:hAnsi="Calibri" w:cs="Times New Roman"/>
+              </w:rPr>
+            </w:pPr>
+            <w:ins w:id="288" w:author="Julie Sewards" w:date="2014-04-03T21:15:00Z">
+              <w:r>
+                <w:rPr>
+                  <w:rFonts w:ascii="Calibri" w:eastAsia="Times New Roman" w:hAnsi="Calibri" w:cs="Times New Roman"/>
+                </w:rPr>
+                <w:t>number of people</w:t>
+              </w:r>
+            </w:ins>
+          </w:p>
+          <w:p>
+            <w:pPr>
+              <w:spacing w:line="240" w:lineRule="auto"/>
+              <w:rPr>
+                <w:ins w:id="289" w:author="Julie Sewards" w:date="2014-04-03T21:15:00Z"/>
+                <w:rFonts w:ascii="Calibri" w:eastAsia="Times New Roman" w:hAnsi="Calibri" w:cs="Times New Roman"/>
+              </w:rPr>
+            </w:pPr>
+            <w:ins w:id="290" w:author="Julie Sewards" w:date="2014-04-03T21:15:00Z">
+              <w:r>
+                <w:rPr>
+                  <w:rFonts w:ascii="Calibri" w:eastAsia="Times New Roman" w:hAnsi="Calibri" w:cs="Times New Roman"/>
+                </w:rPr>
+                <w:t>date</w:t>
+              </w:r>
+            </w:ins>
+          </w:p>
+          <w:p>
+            <w:pPr>
+              <w:spacing w:line="240" w:lineRule="auto"/>
+              <w:rPr>
+                <w:rFonts w:ascii="Calibri" w:eastAsia="Times New Roman" w:hAnsi="Calibri" w:cs="Times New Roman"/>
+              </w:rPr>
+            </w:pPr>
+            <w:ins w:id="291" w:author="Julie Sewards" w:date="2014-04-03T21:15:00Z">
+              <w:r>
+                <w:rPr>
+                  <w:rFonts w:ascii="Calibri" w:eastAsia="Times New Roman" w:hAnsi="Calibri" w:cs="Times New Roman"/>
+                </w:rPr>
+                <w:t>price</w:t>
+              </w:r>
+            </w:ins>
+          </w:p>
+          <w:p>
+            <w:pPr>
+              <w:spacing w:line="240" w:lineRule="auto"/>
+              <w:rPr>
+                <w:ins w:id="292" w:author="Julie Sewards" w:date="2014-04-03T21:15:00Z"/>
                 <w:rFonts w:ascii="Calibri" w:eastAsia="Times New Roman" w:hAnsi="Calibri" w:cs="Times New Roman"/>
               </w:rPr>
             </w:pPr>
@@ -2638,15 +3946,18 @@
               <w:spacing w:line="240" w:lineRule="auto"/>
               <w:jc w:val="center"/>
               <w:rPr>
-                <w:rFonts w:ascii="Calibri" w:eastAsia="Times New Roman" w:hAnsi="Calibri" w:cs="Times New Roman"/>
-              </w:rPr>
-            </w:pPr>
-            <w:r>
-              <w:rPr>
-                <w:rFonts w:ascii="Calibri" w:eastAsia="Times New Roman" w:hAnsi="Calibri" w:cs="Times New Roman"/>
-              </w:rPr>
-              <w:t>No</w:t>
-            </w:r>
+                <w:ins w:id="293" w:author="Julie Sewards" w:date="2014-04-03T21:15:00Z"/>
+                <w:rFonts w:ascii="Calibri" w:eastAsia="Times New Roman" w:hAnsi="Calibri" w:cs="Times New Roman"/>
+              </w:rPr>
+            </w:pPr>
+            <w:ins w:id="294" w:author="Julie Sewards" w:date="2014-04-03T21:15:00Z">
+              <w:r>
+                <w:rPr>
+                  <w:rFonts w:ascii="Calibri" w:eastAsia="Times New Roman" w:hAnsi="Calibri" w:cs="Times New Roman"/>
+                </w:rPr>
+                <w:t>No</w:t>
+              </w:r>
+            </w:ins>
           </w:p>
         </w:tc>
         <w:tc>
@@ -2659,20 +3970,22 @@
               <w:spacing w:line="240" w:lineRule="auto"/>
               <w:jc w:val="center"/>
               <w:rPr>
-                <w:rFonts w:ascii="Calibri" w:eastAsia="Times New Roman" w:hAnsi="Calibri" w:cs="Times New Roman"/>
-              </w:rPr>
-            </w:pPr>
-          </w:p>
-        </w:tc>
-        <w:tc>
-          <w:tcPr>
-            <w:tcW w:w="0" w:type="auto"/>
-            <w:vAlign w:val="center"/>
-          </w:tcPr>
-          <w:p>
-            <w:pPr>
-              <w:spacing w:line="240" w:lineRule="auto"/>
-              <w:rPr>
+                <w:ins w:id="295" w:author="Julie Sewards" w:date="2014-04-03T21:15:00Z"/>
+                <w:rFonts w:ascii="Calibri" w:eastAsia="Times New Roman" w:hAnsi="Calibri" w:cs="Times New Roman"/>
+              </w:rPr>
+            </w:pPr>
+          </w:p>
+        </w:tc>
+        <w:tc>
+          <w:tcPr>
+            <w:tcW w:w="0" w:type="auto"/>
+            <w:vAlign w:val="center"/>
+          </w:tcPr>
+          <w:p>
+            <w:pPr>
+              <w:spacing w:line="240" w:lineRule="auto"/>
+              <w:rPr>
+                <w:ins w:id="296" w:author="Julie Sewards" w:date="2014-04-03T21:15:00Z"/>
                 <w:rFonts w:ascii="Calibri" w:eastAsia="Times New Roman" w:hAnsi="Calibri" w:cs="Times New Roman"/>
               </w:rPr>
             </w:pPr>
@@ -2787,6 +4100,7 @@
       <w:tr>
         <w:trPr>
           <w:trHeight w:val="586"/>
+          <w:ins w:id="297" w:author="Julie Sewards" w:date="2014-04-03T21:15:00Z"/>
         </w:trPr>
         <w:tc>
           <w:tcPr>
@@ -2800,29 +4114,35 @@
             <w:pPr>
               <w:spacing w:line="240" w:lineRule="auto"/>
               <w:rPr>
-                <w:rFonts w:ascii="Calibri" w:eastAsia="Times New Roman" w:hAnsi="Calibri" w:cs="Times New Roman"/>
-              </w:rPr>
-            </w:pPr>
-            <w:r>
-              <w:rPr>
-                <w:rFonts w:ascii="Calibri" w:eastAsia="Times New Roman" w:hAnsi="Calibri" w:cs="Times New Roman"/>
-              </w:rPr>
-              <w:t>review score</w:t>
-            </w:r>
-          </w:p>
-          <w:p>
-            <w:pPr>
-              <w:spacing w:line="240" w:lineRule="auto"/>
-              <w:rPr>
-                <w:rFonts w:ascii="Calibri" w:eastAsia="Times New Roman" w:hAnsi="Calibri" w:cs="Times New Roman"/>
-              </w:rPr>
-            </w:pPr>
-            <w:r>
-              <w:rPr>
-                <w:rFonts w:ascii="Calibri" w:eastAsia="Times New Roman" w:hAnsi="Calibri" w:cs="Times New Roman"/>
-              </w:rPr>
-              <w:t>product rating</w:t>
-            </w:r>
+                <w:ins w:id="298" w:author="Julie Sewards" w:date="2014-04-03T21:15:00Z"/>
+                <w:rFonts w:ascii="Calibri" w:eastAsia="Times New Roman" w:hAnsi="Calibri" w:cs="Times New Roman"/>
+              </w:rPr>
+            </w:pPr>
+            <w:ins w:id="299" w:author="Julie Sewards" w:date="2014-04-03T21:15:00Z">
+              <w:r>
+                <w:rPr>
+                  <w:rFonts w:ascii="Calibri" w:eastAsia="Times New Roman" w:hAnsi="Calibri" w:cs="Times New Roman"/>
+                </w:rPr>
+                <w:t>review score</w:t>
+              </w:r>
+            </w:ins>
+          </w:p>
+          <w:p>
+            <w:pPr>
+              <w:spacing w:line="240" w:lineRule="auto"/>
+              <w:rPr>
+                <w:ins w:id="300" w:author="Julie Sewards" w:date="2014-04-03T21:15:00Z"/>
+                <w:rFonts w:ascii="Calibri" w:eastAsia="Times New Roman" w:hAnsi="Calibri" w:cs="Times New Roman"/>
+              </w:rPr>
+            </w:pPr>
+            <w:ins w:id="301" w:author="Julie Sewards" w:date="2014-04-03T21:15:00Z">
+              <w:r>
+                <w:rPr>
+                  <w:rFonts w:ascii="Calibri" w:eastAsia="Times New Roman" w:hAnsi="Calibri" w:cs="Times New Roman"/>
+                </w:rPr>
+                <w:t>product rating</w:t>
+              </w:r>
+            </w:ins>
           </w:p>
         </w:tc>
         <w:tc>
@@ -2838,6 +4158,7 @@
               <w:spacing w:line="240" w:lineRule="auto"/>
               <w:jc w:val="center"/>
               <w:rPr>
+                <w:ins w:id="302" w:author="Julie Sewards" w:date="2014-04-03T21:15:00Z"/>
                 <w:rFonts w:ascii="Calibri" w:eastAsia="Times New Roman" w:hAnsi="Calibri" w:cs="Times New Roman"/>
               </w:rPr>
             </w:pPr>
@@ -2859,20 +4180,22 @@
               <w:spacing w:line="240" w:lineRule="auto"/>
               <w:jc w:val="center"/>
               <w:rPr>
-                <w:rFonts w:ascii="Calibri" w:eastAsia="Times New Roman" w:hAnsi="Calibri" w:cs="Times New Roman"/>
-              </w:rPr>
-            </w:pPr>
-          </w:p>
-        </w:tc>
-        <w:tc>
-          <w:tcPr>
-            <w:tcW w:w="0" w:type="auto"/>
-            <w:vAlign w:val="center"/>
-          </w:tcPr>
-          <w:p>
-            <w:pPr>
-              <w:spacing w:line="240" w:lineRule="auto"/>
-              <w:rPr>
+                <w:ins w:id="303" w:author="Julie Sewards" w:date="2014-04-03T21:15:00Z"/>
+                <w:rFonts w:ascii="Calibri" w:eastAsia="Times New Roman" w:hAnsi="Calibri" w:cs="Times New Roman"/>
+              </w:rPr>
+            </w:pPr>
+          </w:p>
+        </w:tc>
+        <w:tc>
+          <w:tcPr>
+            <w:tcW w:w="0" w:type="auto"/>
+            <w:vAlign w:val="center"/>
+          </w:tcPr>
+          <w:p>
+            <w:pPr>
+              <w:spacing w:line="240" w:lineRule="auto"/>
+              <w:rPr>
+                <w:ins w:id="304" w:author="Julie Sewards" w:date="2014-04-03T21:15:00Z"/>
                 <w:rFonts w:ascii="Calibri" w:eastAsia="Times New Roman" w:hAnsi="Calibri" w:cs="Times New Roman"/>
               </w:rPr>
             </w:pPr>
@@ -2913,6 +4236,7 @@
       <w:tr>
         <w:trPr>
           <w:trHeight w:val="567"/>
+          <w:ins w:id="305" w:author="Julie Sewards" w:date="2014-04-03T21:15:00Z"/>
         </w:trPr>
         <w:tc>
           <w:tcPr>
@@ -2926,23 +4250,52 @@
               <w:spacing w:line="240" w:lineRule="auto"/>
               <w:jc w:val="center"/>
               <w:rPr>
+                <w:ins w:id="306" w:author="Julie Sewards" w:date="2014-04-03T21:15:00Z"/>
                 <w:rFonts w:ascii="Calibri" w:eastAsia="Times New Roman" w:hAnsi="Calibri" w:cs="Times New Roman"/>
                 <w:b/>
               </w:rPr>
             </w:pPr>
-            <w:r>
-              <w:rPr>
+            <w:ins w:id="307" w:author="Julie Sewards" w:date="2014-04-03T21:15:00Z">
+              <w:r>
+                <w:rPr>
+                  <w:rFonts w:ascii="Calibri" w:eastAsia="Times New Roman" w:hAnsi="Calibri" w:cs="Times New Roman"/>
+                  <w:b/>
+                </w:rPr>
+                <w:lastRenderedPageBreak/>
+                <w:t>Verb</w:t>
+              </w:r>
+            </w:ins>
+          </w:p>
+        </w:tc>
+        <w:tc>
+          <w:tcPr>
+            <w:tcW w:w="2123" w:type="dxa"/>
+            <w:vAlign w:val="center"/>
+          </w:tcPr>
+          <w:p>
+            <w:pPr>
+              <w:spacing w:line="240" w:lineRule="auto"/>
+              <w:jc w:val="center"/>
+              <w:rPr>
+                <w:ins w:id="308" w:author="Julie Sewards" w:date="2014-04-03T21:15:00Z"/>
                 <w:rFonts w:ascii="Calibri" w:eastAsia="Times New Roman" w:hAnsi="Calibri" w:cs="Times New Roman"/>
                 <w:b/>
               </w:rPr>
-              <w:lastRenderedPageBreak/>
-              <w:t>Verb</w:t>
-            </w:r>
-          </w:p>
-        </w:tc>
-        <w:tc>
-          <w:tcPr>
-            <w:tcW w:w="2123" w:type="dxa"/>
+            </w:pPr>
+            <w:ins w:id="309" w:author="Julie Sewards" w:date="2014-04-03T21:15:00Z">
+              <w:r>
+                <w:rPr>
+                  <w:rFonts w:ascii="Calibri" w:eastAsia="Times New Roman" w:hAnsi="Calibri" w:cs="Times New Roman"/>
+                  <w:b/>
+                </w:rPr>
+                <w:t>Accepted as method</w:t>
+              </w:r>
+            </w:ins>
+          </w:p>
+        </w:tc>
+        <w:tc>
+          <w:tcPr>
+            <w:tcW w:w="4962" w:type="dxa"/>
             <w:vAlign w:val="center"/>
           </w:tcPr>
           <w:p>
@@ -2950,40 +4303,20 @@
               <w:spacing w:line="240" w:lineRule="auto"/>
               <w:jc w:val="center"/>
               <w:rPr>
+                <w:ins w:id="310" w:author="Julie Sewards" w:date="2014-04-03T21:15:00Z"/>
                 <w:rFonts w:ascii="Calibri" w:eastAsia="Times New Roman" w:hAnsi="Calibri" w:cs="Times New Roman"/>
                 <w:b/>
               </w:rPr>
             </w:pPr>
-            <w:r>
-              <w:rPr>
-                <w:rFonts w:ascii="Calibri" w:eastAsia="Times New Roman" w:hAnsi="Calibri" w:cs="Times New Roman"/>
-                <w:b/>
-              </w:rPr>
-              <w:t>Accepted as method</w:t>
-            </w:r>
-          </w:p>
-        </w:tc>
-        <w:tc>
-          <w:tcPr>
-            <w:tcW w:w="4962" w:type="dxa"/>
-            <w:vAlign w:val="center"/>
-          </w:tcPr>
-          <w:p>
-            <w:pPr>
-              <w:spacing w:line="240" w:lineRule="auto"/>
-              <w:jc w:val="center"/>
-              <w:rPr>
-                <w:rFonts w:ascii="Calibri" w:eastAsia="Times New Roman" w:hAnsi="Calibri" w:cs="Times New Roman"/>
-                <w:b/>
-              </w:rPr>
-            </w:pPr>
-            <w:r>
-              <w:rPr>
-                <w:rFonts w:ascii="Calibri" w:eastAsia="Times New Roman" w:hAnsi="Calibri" w:cs="Times New Roman"/>
-                <w:b/>
-              </w:rPr>
-              <w:t>Rationale</w:t>
-            </w:r>
+            <w:ins w:id="311" w:author="Julie Sewards" w:date="2014-04-03T21:15:00Z">
+              <w:r>
+                <w:rPr>
+                  <w:rFonts w:ascii="Calibri" w:eastAsia="Times New Roman" w:hAnsi="Calibri" w:cs="Times New Roman"/>
+                  <w:b/>
+                </w:rPr>
+                <w:t>Rationale</w:t>
+              </w:r>
+            </w:ins>
           </w:p>
         </w:tc>
       </w:tr>
@@ -3332,6 +4665,7 @@
       <w:tr>
         <w:trPr>
           <w:trHeight w:val="288"/>
+          <w:ins w:id="312" w:author="Julie Sewards" w:date="2014-04-03T21:15:00Z"/>
         </w:trPr>
         <w:tc>
           <w:tcPr>
@@ -3344,6 +4678,7 @@
           <w:p>
             <w:pPr>
               <w:rPr>
+                <w:ins w:id="313" w:author="Julie Sewards" w:date="2014-04-03T21:15:00Z"/>
                 <w:rFonts w:ascii="Calibri" w:hAnsi="Calibri"/>
               </w:rPr>
             </w:pPr>
@@ -3363,6 +4698,7 @@
             <w:pPr>
               <w:spacing w:line="240" w:lineRule="auto"/>
               <w:rPr>
+                <w:ins w:id="314" w:author="Julie Sewards" w:date="2014-04-03T21:15:00Z"/>
                 <w:rFonts w:ascii="Calibri" w:eastAsia="Times New Roman" w:hAnsi="Calibri" w:cs="Times New Roman"/>
               </w:rPr>
             </w:pPr>
@@ -3382,6 +4718,7 @@
             <w:pPr>
               <w:spacing w:line="240" w:lineRule="auto"/>
               <w:rPr>
+                <w:ins w:id="315" w:author="Julie Sewards" w:date="2014-04-03T21:15:00Z"/>
                 <w:rFonts w:ascii="Calibri" w:eastAsia="Times New Roman" w:hAnsi="Calibri" w:cs="Times New Roman"/>
               </w:rPr>
             </w:pPr>
@@ -3733,6 +5070,7 @@
       <w:tr>
         <w:trPr>
           <w:trHeight w:val="288"/>
+          <w:ins w:id="316" w:author="Julie Sewards" w:date="2014-04-03T21:15:00Z"/>
         </w:trPr>
         <w:tc>
           <w:tcPr>
@@ -3744,15 +5082,18 @@
           <w:p>
             <w:pPr>
               <w:rPr>
+                <w:ins w:id="317" w:author="Julie Sewards" w:date="2014-04-03T21:15:00Z"/>
                 <w:rFonts w:ascii="Calibri" w:hAnsi="Calibri"/>
               </w:rPr>
             </w:pPr>
-            <w:r>
-              <w:rPr>
-                <w:rFonts w:ascii="Calibri" w:hAnsi="Calibri"/>
-              </w:rPr>
-              <w:t>receive</w:t>
-            </w:r>
+            <w:ins w:id="318" w:author="Julie Sewards" w:date="2014-04-03T21:15:00Z">
+              <w:r>
+                <w:rPr>
+                  <w:rFonts w:ascii="Calibri" w:hAnsi="Calibri"/>
+                </w:rPr>
+                <w:t>receive</w:t>
+              </w:r>
+            </w:ins>
           </w:p>
         </w:tc>
         <w:tc>
@@ -3763,9 +5104,12 @@
             <w:pPr>
               <w:spacing w:line="240" w:lineRule="auto"/>
               <w:rPr>
-                <w:rFonts w:ascii="Calibri" w:eastAsia="Times New Roman" w:hAnsi="Calibri" w:cs="Times New Roman"/>
-              </w:rPr>
-            </w:pPr>
+                <w:ins w:id="319" w:author="Julie Sewards" w:date="2014-04-03T21:15:00Z"/>
+                <w:rFonts w:ascii="Calibri" w:eastAsia="Times New Roman" w:hAnsi="Calibri" w:cs="Times New Roman"/>
+              </w:rPr>
+            </w:pPr>
+            <w:bookmarkStart w:id="320" w:name="_GoBack"/>
+            <w:bookmarkEnd w:id="320"/>
           </w:p>
         </w:tc>
         <w:tc>
@@ -3776,6 +5120,7 @@
             <w:pPr>
               <w:spacing w:line="240" w:lineRule="auto"/>
               <w:rPr>
+                <w:ins w:id="321" w:author="Julie Sewards" w:date="2014-04-03T21:15:00Z"/>
                 <w:rFonts w:ascii="Calibri" w:eastAsia="Times New Roman" w:hAnsi="Calibri" w:cs="Times New Roman"/>
               </w:rPr>
             </w:pPr>
@@ -3785,6 +5130,7 @@
       <w:tr>
         <w:trPr>
           <w:trHeight w:val="288"/>
+          <w:ins w:id="322" w:author="Julie Sewards" w:date="2014-04-03T21:15:00Z"/>
         </w:trPr>
         <w:tc>
           <w:tcPr>
@@ -3796,15 +5142,18 @@
           <w:p>
             <w:pPr>
               <w:rPr>
+                <w:ins w:id="323" w:author="Julie Sewards" w:date="2014-04-03T21:15:00Z"/>
                 <w:rFonts w:ascii="Calibri" w:hAnsi="Calibri"/>
               </w:rPr>
             </w:pPr>
-            <w:r>
-              <w:rPr>
-                <w:rFonts w:ascii="Calibri" w:hAnsi="Calibri"/>
-              </w:rPr>
-              <w:t>opt out</w:t>
-            </w:r>
+            <w:ins w:id="324" w:author="Julie Sewards" w:date="2014-04-03T21:15:00Z">
+              <w:r>
+                <w:rPr>
+                  <w:rFonts w:ascii="Calibri" w:hAnsi="Calibri"/>
+                </w:rPr>
+                <w:t>opt out</w:t>
+              </w:r>
+            </w:ins>
           </w:p>
         </w:tc>
         <w:tc>
@@ -3815,6 +5164,7 @@
             <w:pPr>
               <w:spacing w:line="240" w:lineRule="auto"/>
               <w:rPr>
+                <w:ins w:id="325" w:author="Julie Sewards" w:date="2014-04-03T21:15:00Z"/>
                 <w:rFonts w:ascii="Calibri" w:eastAsia="Times New Roman" w:hAnsi="Calibri" w:cs="Times New Roman"/>
               </w:rPr>
             </w:pPr>
@@ -3828,6 +5178,7 @@
             <w:pPr>
               <w:spacing w:line="240" w:lineRule="auto"/>
               <w:rPr>
+                <w:ins w:id="326" w:author="Julie Sewards" w:date="2014-04-03T21:15:00Z"/>
                 <w:rFonts w:ascii="Calibri" w:eastAsia="Times New Roman" w:hAnsi="Calibri" w:cs="Times New Roman"/>
               </w:rPr>
             </w:pPr>
@@ -4008,11 +5359,22 @@
     <w:rsid w:val="00CC0E63"/>
     <w:pPr>
       <w:spacing w:after="0"/>
+      <w:pPrChange w:id="0" w:author="Julie Sewards" w:date="2014-04-03T21:15:00Z">
+        <w:pPr/>
+      </w:pPrChange>
     </w:pPr>
     <w:rPr>
       <w:rFonts w:ascii="Arial" w:eastAsia="Arial" w:hAnsi="Arial" w:cs="Arial"/>
       <w:color w:val="000000"/>
       <w:lang w:eastAsia="en-GB"/>
+      <w:rPrChange w:id="0" w:author="Julie Sewards" w:date="2014-04-03T21:15:00Z">
+        <w:rPr>
+          <w:rFonts w:asciiTheme="minorHAnsi" w:eastAsiaTheme="minorEastAsia" w:hAnsiTheme="minorHAnsi" w:cstheme="minorBidi"/>
+          <w:sz w:val="22"/>
+          <w:szCs w:val="22"/>
+          <w:lang w:val="en-GB" w:eastAsia="en-US" w:bidi="ar-SA"/>
+        </w:rPr>
+      </w:rPrChange>
     </w:rPr>
   </w:style>
   <w:style w:type="character" w:default="1" w:styleId="DefaultParagraphFont">
@@ -4271,11 +5633,22 @@
     <w:rsid w:val="00CC0E63"/>
     <w:pPr>
       <w:spacing w:after="0"/>
+      <w:pPrChange w:id="1" w:author="Julie Sewards" w:date="2014-04-03T21:15:00Z">
+        <w:pPr/>
+      </w:pPrChange>
     </w:pPr>
     <w:rPr>
       <w:rFonts w:ascii="Arial" w:eastAsia="Arial" w:hAnsi="Arial" w:cs="Arial"/>
       <w:color w:val="000000"/>
       <w:lang w:eastAsia="en-GB"/>
+      <w:rPrChange w:id="1" w:author="Julie Sewards" w:date="2014-04-03T21:15:00Z">
+        <w:rPr>
+          <w:rFonts w:asciiTheme="minorHAnsi" w:eastAsiaTheme="minorEastAsia" w:hAnsiTheme="minorHAnsi" w:cstheme="minorBidi"/>
+          <w:sz w:val="22"/>
+          <w:szCs w:val="22"/>
+          <w:lang w:val="en-GB" w:eastAsia="en-US" w:bidi="ar-SA"/>
+        </w:rPr>
+      </w:rPrChange>
     </w:rPr>
   </w:style>
   <w:style w:type="character" w:default="1" w:styleId="DefaultParagraphFont">
@@ -4662,7 +6035,7 @@
 </file>
 
 <file path=customXml/itemProps1.xml><?xml version="1.0" encoding="utf-8"?>
-<ds:datastoreItem xmlns:ds="http://schemas.openxmlformats.org/officeDocument/2006/customXml" ds:itemID="{99FB0A0E-F59B-4A1C-80FA-E7DE4D6C3246}">
+<ds:datastoreItem xmlns:ds="http://schemas.openxmlformats.org/officeDocument/2006/customXml" ds:itemID="{0E10E92F-7B1A-4E84-899F-5584AB259AF2}">
   <ds:schemaRefs>
     <ds:schemaRef ds:uri="http://schemas.openxmlformats.org/officeDocument/2006/bibliography"/>
   </ds:schemaRefs>

</xml_diff>